<commit_message>
updated documentation and code as of D3
</commit_message>
<xml_diff>
--- a/Documentation/Software Requirements Specifications.docx
+++ b/Documentation/Software Requirements Specifications.docx
@@ -7,11 +7,21 @@
         <w:pStyle w:val="Title"/>
         <w:jc w:val="right"/>
       </w:pPr>
-      <w:fldSimple w:instr=" SUBJECT  \* MERGEFORMAT ">
-        <w:r>
-          <w:t>Sorting Game</w:t>
-        </w:r>
-      </w:fldSimple>
+      <w:r>
+        <w:fldChar w:fldCharType="begin"/>
+      </w:r>
+      <w:r>
+        <w:instrText xml:space="preserve"> SUBJECT  \* MERGEFORMAT </w:instrText>
+      </w:r>
+      <w:r>
+        <w:fldChar w:fldCharType="separate"/>
+      </w:r>
+      <w:r>
+        <w:t>Sorting Game</w:t>
+      </w:r>
+      <w:r>
+        <w:fldChar w:fldCharType="end"/>
+      </w:r>
     </w:p>
     <w:p>
       <w:pPr>
@@ -44,9 +54,16 @@
         <w:rPr>
           <w:sz w:val="28"/>
         </w:rPr>
-        <w:t>Version 1.1</w:t>
-      </w:r>
-    </w:p>
+        <w:t>Version 1.</w:t>
+      </w:r>
+      <w:r>
+        <w:rPr>
+          <w:sz w:val="28"/>
+        </w:rPr>
+        <w:t>2</w:t>
+      </w:r>
+    </w:p>
+    <w:p/>
     <w:p>
       <w:pPr>
         <w:pStyle w:val="Title"/>
@@ -273,16 +290,78 @@
               <w:t xml:space="preserve">Added </w:t>
             </w:r>
             <w:r>
-              <w:t>Class, E-R, Stat</w:t>
+              <w:t xml:space="preserve">Class, E-R, </w:t>
+            </w:r>
+            <w:proofErr w:type="spellStart"/>
+            <w:r>
+              <w:t>Stat</w:t>
             </w:r>
             <w:r>
               <w:t>e</w:t>
             </w:r>
             <w:r>
-              <w:t xml:space="preserve">charts, and Sequence </w:t>
+              <w:t>charts</w:t>
+            </w:r>
+            <w:proofErr w:type="spellEnd"/>
+            <w:r>
+              <w:t xml:space="preserve">, and Sequence </w:t>
             </w:r>
             <w:r>
               <w:t>Diagrams</w:t>
+            </w:r>
+          </w:p>
+        </w:tc>
+        <w:tc>
+          <w:tcPr>
+            <w:tcW w:w="2304" w:type="dxa"/>
+          </w:tcPr>
+          <w:p>
+            <w:pPr>
+              <w:pStyle w:val="Tabletext"/>
+            </w:pPr>
+            <w:r>
+              <w:t>Matthew, David, Lauren, Rico</w:t>
+            </w:r>
+          </w:p>
+        </w:tc>
+      </w:tr>
+      <w:tr>
+        <w:tc>
+          <w:tcPr>
+            <w:tcW w:w="2304" w:type="dxa"/>
+          </w:tcPr>
+          <w:p>
+            <w:pPr>
+              <w:pStyle w:val="Tabletext"/>
+            </w:pPr>
+            <w:r>
+              <w:t>11/26/2013</w:t>
+            </w:r>
+          </w:p>
+        </w:tc>
+        <w:tc>
+          <w:tcPr>
+            <w:tcW w:w="1152" w:type="dxa"/>
+          </w:tcPr>
+          <w:p>
+            <w:pPr>
+              <w:pStyle w:val="Tabletext"/>
+            </w:pPr>
+            <w:r>
+              <w:t>1.2</w:t>
+            </w:r>
+          </w:p>
+        </w:tc>
+        <w:tc>
+          <w:tcPr>
+            <w:tcW w:w="3744" w:type="dxa"/>
+          </w:tcPr>
+          <w:p>
+            <w:pPr>
+              <w:pStyle w:val="Tabletext"/>
+            </w:pPr>
+            <w:r>
+              <w:t>Updated Diagrams to reflect changes from implementation</w:t>
             </w:r>
           </w:p>
         </w:tc>
@@ -342,48 +421,6 @@
           </w:p>
         </w:tc>
       </w:tr>
-      <w:tr>
-        <w:tc>
-          <w:tcPr>
-            <w:tcW w:w="2304" w:type="dxa"/>
-          </w:tcPr>
-          <w:p>
-            <w:pPr>
-              <w:pStyle w:val="Tabletext"/>
-            </w:pPr>
-          </w:p>
-        </w:tc>
-        <w:tc>
-          <w:tcPr>
-            <w:tcW w:w="1152" w:type="dxa"/>
-          </w:tcPr>
-          <w:p>
-            <w:pPr>
-              <w:pStyle w:val="Tabletext"/>
-            </w:pPr>
-          </w:p>
-        </w:tc>
-        <w:tc>
-          <w:tcPr>
-            <w:tcW w:w="3744" w:type="dxa"/>
-          </w:tcPr>
-          <w:p>
-            <w:pPr>
-              <w:pStyle w:val="Tabletext"/>
-            </w:pPr>
-          </w:p>
-        </w:tc>
-        <w:tc>
-          <w:tcPr>
-            <w:tcW w:w="2304" w:type="dxa"/>
-          </w:tcPr>
-          <w:p>
-            <w:pPr>
-              <w:pStyle w:val="Tabletext"/>
-            </w:pPr>
-          </w:p>
-        </w:tc>
-      </w:tr>
     </w:tbl>
     <w:p/>
     <w:p>
@@ -431,7 +468,7 @@
         </w:rPr>
         <w:fldChar w:fldCharType="separate"/>
       </w:r>
-      <w:hyperlink w:anchor="_Toc369449133" w:history="1">
+      <w:hyperlink w:anchor="_Toc373212030" w:history="1">
         <w:r>
           <w:rPr>
             <w:rStyle w:val="Hyperlink"/>
@@ -474,7 +511,7 @@
             <w:noProof/>
             <w:webHidden/>
           </w:rPr>
-          <w:instrText xml:space="preserve"> PAGEREF _Toc369449133 \h </w:instrText>
+          <w:instrText xml:space="preserve"> PAGEREF _Toc373212030 \h </w:instrText>
         </w:r>
         <w:r>
           <w:rPr>
@@ -518,7 +555,7 @@
           <w:szCs w:val="22"/>
         </w:rPr>
       </w:pPr>
-      <w:hyperlink w:anchor="_Toc369449134" w:history="1">
+      <w:hyperlink w:anchor="_Toc373212031" w:history="1">
         <w:r>
           <w:rPr>
             <w:rStyle w:val="Hyperlink"/>
@@ -561,7 +598,7 @@
             <w:noProof/>
             <w:webHidden/>
           </w:rPr>
-          <w:instrText xml:space="preserve"> PAGEREF _Toc369449134 \h </w:instrText>
+          <w:instrText xml:space="preserve"> PAGEREF _Toc373212031 \h </w:instrText>
         </w:r>
         <w:r>
           <w:rPr>
@@ -605,7 +642,7 @@
           <w:szCs w:val="22"/>
         </w:rPr>
       </w:pPr>
-      <w:hyperlink w:anchor="_Toc369449135" w:history="1">
+      <w:hyperlink w:anchor="_Toc373212032" w:history="1">
         <w:r>
           <w:rPr>
             <w:rStyle w:val="Hyperlink"/>
@@ -650,7 +687,7 @@
             <w:noProof/>
             <w:webHidden/>
           </w:rPr>
-          <w:instrText xml:space="preserve"> PAGEREF _Toc369449135 \h </w:instrText>
+          <w:instrText xml:space="preserve"> PAGEREF _Toc373212032 \h </w:instrText>
         </w:r>
         <w:r>
           <w:rPr>
@@ -694,7 +731,7 @@
           <w:szCs w:val="22"/>
         </w:rPr>
       </w:pPr>
-      <w:hyperlink w:anchor="_Toc369449136" w:history="1">
+      <w:hyperlink w:anchor="_Toc373212033" w:history="1">
         <w:r>
           <w:rPr>
             <w:rStyle w:val="Hyperlink"/>
@@ -738,7 +775,7 @@
             <w:noProof/>
             <w:webHidden/>
           </w:rPr>
-          <w:instrText xml:space="preserve"> PAGEREF _Toc369449136 \h </w:instrText>
+          <w:instrText xml:space="preserve"> PAGEREF _Toc373212033 \h </w:instrText>
         </w:r>
         <w:r>
           <w:rPr>
@@ -782,7 +819,7 @@
           <w:szCs w:val="22"/>
         </w:rPr>
       </w:pPr>
-      <w:hyperlink w:anchor="_Toc369449137" w:history="1">
+      <w:hyperlink w:anchor="_Toc373212034" w:history="1">
         <w:r>
           <w:rPr>
             <w:rStyle w:val="Hyperlink"/>
@@ -825,7 +862,7 @@
             <w:noProof/>
             <w:webHidden/>
           </w:rPr>
-          <w:instrText xml:space="preserve"> PAGEREF _Toc369449137 \h </w:instrText>
+          <w:instrText xml:space="preserve"> PAGEREF _Toc373212034 \h </w:instrText>
         </w:r>
         <w:r>
           <w:rPr>
@@ -869,7 +906,7 @@
           <w:szCs w:val="22"/>
         </w:rPr>
       </w:pPr>
-      <w:hyperlink w:anchor="_Toc369449138" w:history="1">
+      <w:hyperlink w:anchor="_Toc373212035" w:history="1">
         <w:r>
           <w:rPr>
             <w:rStyle w:val="Hyperlink"/>
@@ -912,7 +949,7 @@
             <w:noProof/>
             <w:webHidden/>
           </w:rPr>
-          <w:instrText xml:space="preserve"> PAGEREF _Toc369449138 \h </w:instrText>
+          <w:instrText xml:space="preserve"> PAGEREF _Toc373212035 \h </w:instrText>
         </w:r>
         <w:r>
           <w:rPr>
@@ -956,7 +993,7 @@
           <w:szCs w:val="22"/>
         </w:rPr>
       </w:pPr>
-      <w:hyperlink w:anchor="_Toc369449139" w:history="1">
+      <w:hyperlink w:anchor="_Toc373212036" w:history="1">
         <w:r>
           <w:rPr>
             <w:rStyle w:val="Hyperlink"/>
@@ -999,7 +1036,7 @@
             <w:noProof/>
             <w:webHidden/>
           </w:rPr>
-          <w:instrText xml:space="preserve"> PAGEREF _Toc369449139 \h </w:instrText>
+          <w:instrText xml:space="preserve"> PAGEREF _Toc373212036 \h </w:instrText>
         </w:r>
         <w:r>
           <w:rPr>
@@ -1043,7 +1080,7 @@
           <w:szCs w:val="22"/>
         </w:rPr>
       </w:pPr>
-      <w:hyperlink w:anchor="_Toc369449140" w:history="1">
+      <w:hyperlink w:anchor="_Toc373212037" w:history="1">
         <w:r>
           <w:rPr>
             <w:rStyle w:val="Hyperlink"/>
@@ -1086,7 +1123,7 @@
             <w:noProof/>
             <w:webHidden/>
           </w:rPr>
-          <w:instrText xml:space="preserve"> PAGEREF _Toc369449140 \h </w:instrText>
+          <w:instrText xml:space="preserve"> PAGEREF _Toc373212037 \h </w:instrText>
         </w:r>
         <w:r>
           <w:rPr>
@@ -1130,7 +1167,7 @@
           <w:szCs w:val="22"/>
         </w:rPr>
       </w:pPr>
-      <w:hyperlink w:anchor="_Toc369449141" w:history="1">
+      <w:hyperlink w:anchor="_Toc373212038" w:history="1">
         <w:r>
           <w:rPr>
             <w:rStyle w:val="Hyperlink"/>
@@ -1173,7 +1210,7 @@
             <w:noProof/>
             <w:webHidden/>
           </w:rPr>
-          <w:instrText xml:space="preserve"> PAGEREF _Toc369449141 \h </w:instrText>
+          <w:instrText xml:space="preserve"> PAGEREF _Toc373212038 \h </w:instrText>
         </w:r>
         <w:r>
           <w:rPr>
@@ -1217,7 +1254,7 @@
           <w:szCs w:val="22"/>
         </w:rPr>
       </w:pPr>
-      <w:hyperlink w:anchor="_Toc369449142" w:history="1">
+      <w:hyperlink w:anchor="_Toc373212039" w:history="1">
         <w:r>
           <w:rPr>
             <w:rStyle w:val="Hyperlink"/>
@@ -1260,7 +1297,7 @@
             <w:noProof/>
             <w:webHidden/>
           </w:rPr>
-          <w:instrText xml:space="preserve"> PAGEREF _Toc369449142 \h </w:instrText>
+          <w:instrText xml:space="preserve"> PAGEREF _Toc373212039 \h </w:instrText>
         </w:r>
         <w:r>
           <w:rPr>
@@ -1304,7 +1341,7 @@
           <w:szCs w:val="22"/>
         </w:rPr>
       </w:pPr>
-      <w:hyperlink w:anchor="_Toc369449143" w:history="1">
+      <w:hyperlink w:anchor="_Toc373212040" w:history="1">
         <w:r>
           <w:rPr>
             <w:rStyle w:val="Hyperlink"/>
@@ -1347,7 +1384,7 @@
             <w:noProof/>
             <w:webHidden/>
           </w:rPr>
-          <w:instrText xml:space="preserve"> PAGEREF _Toc369449143 \h </w:instrText>
+          <w:instrText xml:space="preserve"> PAGEREF _Toc373212040 \h </w:instrText>
         </w:r>
         <w:r>
           <w:rPr>
@@ -1391,7 +1428,7 @@
           <w:szCs w:val="22"/>
         </w:rPr>
       </w:pPr>
-      <w:hyperlink w:anchor="_Toc369449144" w:history="1">
+      <w:hyperlink w:anchor="_Toc373212041" w:history="1">
         <w:r>
           <w:rPr>
             <w:rStyle w:val="Hyperlink"/>
@@ -1434,7 +1471,7 @@
             <w:noProof/>
             <w:webHidden/>
           </w:rPr>
-          <w:instrText xml:space="preserve"> PAGEREF _Toc369449144 \h </w:instrText>
+          <w:instrText xml:space="preserve"> PAGEREF _Toc373212041 \h </w:instrText>
         </w:r>
         <w:r>
           <w:rPr>
@@ -1475,7 +1512,7 @@
           <w:szCs w:val="22"/>
         </w:rPr>
       </w:pPr>
-      <w:hyperlink w:anchor="_Toc369449145" w:history="1">
+      <w:hyperlink w:anchor="_Toc373212042" w:history="1">
         <w:r>
           <w:rPr>
             <w:rStyle w:val="Hyperlink"/>
@@ -1518,7 +1555,7 @@
             <w:noProof/>
             <w:webHidden/>
           </w:rPr>
-          <w:instrText xml:space="preserve"> PAGEREF _Toc369449145 \h </w:instrText>
+          <w:instrText xml:space="preserve"> PAGEREF _Toc373212042 \h </w:instrText>
         </w:r>
         <w:r>
           <w:rPr>
@@ -1559,7 +1596,7 @@
           <w:szCs w:val="22"/>
         </w:rPr>
       </w:pPr>
-      <w:hyperlink w:anchor="_Toc369449146" w:history="1">
+      <w:hyperlink w:anchor="_Toc373212043" w:history="1">
         <w:r>
           <w:rPr>
             <w:rStyle w:val="Hyperlink"/>
@@ -1602,7 +1639,7 @@
             <w:noProof/>
             <w:webHidden/>
           </w:rPr>
-          <w:instrText xml:space="preserve"> PAGEREF _Toc369449146 \h </w:instrText>
+          <w:instrText xml:space="preserve"> PAGEREF _Toc373212043 \h </w:instrText>
         </w:r>
         <w:r>
           <w:rPr>
@@ -1643,7 +1680,7 @@
           <w:szCs w:val="22"/>
         </w:rPr>
       </w:pPr>
-      <w:hyperlink w:anchor="_Toc369449147" w:history="1">
+      <w:hyperlink w:anchor="_Toc373212044" w:history="1">
         <w:r>
           <w:rPr>
             <w:rStyle w:val="Hyperlink"/>
@@ -1665,7 +1702,7 @@
             <w:rStyle w:val="Hyperlink"/>
             <w:noProof/>
           </w:rPr>
-          <w:t>End Game in Progress</w:t>
+          <w:t>Add Level</w:t>
         </w:r>
         <w:r>
           <w:rPr>
@@ -1686,7 +1723,7 @@
             <w:noProof/>
             <w:webHidden/>
           </w:rPr>
-          <w:instrText xml:space="preserve"> PAGEREF _Toc369449147 \h </w:instrText>
+          <w:instrText xml:space="preserve"> PAGEREF _Toc373212044 \h </w:instrText>
         </w:r>
         <w:r>
           <w:rPr>
@@ -1727,7 +1764,7 @@
           <w:szCs w:val="22"/>
         </w:rPr>
       </w:pPr>
-      <w:hyperlink w:anchor="_Toc369449148" w:history="1">
+      <w:hyperlink w:anchor="_Toc373212045" w:history="1">
         <w:r>
           <w:rPr>
             <w:rStyle w:val="Hyperlink"/>
@@ -1749,7 +1786,7 @@
             <w:rStyle w:val="Hyperlink"/>
             <w:noProof/>
           </w:rPr>
-          <w:t>Add Level</w:t>
+          <w:t>Update Level</w:t>
         </w:r>
         <w:r>
           <w:rPr>
@@ -1770,7 +1807,7 @@
             <w:noProof/>
             <w:webHidden/>
           </w:rPr>
-          <w:instrText xml:space="preserve"> PAGEREF _Toc369449148 \h </w:instrText>
+          <w:instrText xml:space="preserve"> PAGEREF _Toc373212045 \h </w:instrText>
         </w:r>
         <w:r>
           <w:rPr>
@@ -1811,7 +1848,7 @@
           <w:szCs w:val="22"/>
         </w:rPr>
       </w:pPr>
-      <w:hyperlink w:anchor="_Toc369449149" w:history="1">
+      <w:hyperlink w:anchor="_Toc373212046" w:history="1">
         <w:r>
           <w:rPr>
             <w:rStyle w:val="Hyperlink"/>
@@ -1833,7 +1870,7 @@
             <w:rStyle w:val="Hyperlink"/>
             <w:noProof/>
           </w:rPr>
-          <w:t>Update Level</w:t>
+          <w:t>Delete Level</w:t>
         </w:r>
         <w:r>
           <w:rPr>
@@ -1854,7 +1891,7 @@
             <w:noProof/>
             <w:webHidden/>
           </w:rPr>
-          <w:instrText xml:space="preserve"> PAGEREF _Toc369449149 \h </w:instrText>
+          <w:instrText xml:space="preserve"> PAGEREF _Toc373212046 \h </w:instrText>
         </w:r>
         <w:r>
           <w:rPr>
@@ -1887,7 +1924,10 @@
     </w:p>
     <w:p>
       <w:pPr>
-        <w:pStyle w:val="TOC3"/>
+        <w:pStyle w:val="TOC2"/>
+        <w:tabs>
+          <w:tab w:val="left" w:pos="1000"/>
+        </w:tabs>
         <w:rPr>
           <w:rFonts w:asciiTheme="minorHAnsi" w:eastAsiaTheme="minorEastAsia" w:hAnsiTheme="minorHAnsi" w:cstheme="minorBidi"/>
           <w:noProof/>
@@ -1895,13 +1935,13 @@
           <w:szCs w:val="22"/>
         </w:rPr>
       </w:pPr>
-      <w:hyperlink w:anchor="_Toc369449150" w:history="1">
+      <w:hyperlink w:anchor="_Toc373212047" w:history="1">
         <w:r>
           <w:rPr>
             <w:rStyle w:val="Hyperlink"/>
             <w:noProof/>
           </w:rPr>
-          <w:t>3.1.6</w:t>
+          <w:t>3.2</w:t>
         </w:r>
         <w:r>
           <w:rPr>
@@ -1917,7 +1957,7 @@
             <w:rStyle w:val="Hyperlink"/>
             <w:noProof/>
           </w:rPr>
-          <w:t>Delete Level</w:t>
+          <w:t>Non-functional Requirements</w:t>
         </w:r>
         <w:r>
           <w:rPr>
@@ -1938,7 +1978,7 @@
             <w:noProof/>
             <w:webHidden/>
           </w:rPr>
-          <w:instrText xml:space="preserve"> PAGEREF _Toc369449150 \h </w:instrText>
+          <w:instrText xml:space="preserve"> PAGEREF _Toc373212047 \h </w:instrText>
         </w:r>
         <w:r>
           <w:rPr>
@@ -1982,13 +2022,13 @@
           <w:szCs w:val="22"/>
         </w:rPr>
       </w:pPr>
-      <w:hyperlink w:anchor="_Toc369449151" w:history="1">
+      <w:hyperlink w:anchor="_Toc373212048" w:history="1">
         <w:r>
           <w:rPr>
             <w:rStyle w:val="Hyperlink"/>
             <w:noProof/>
           </w:rPr>
-          <w:t>3.2</w:t>
+          <w:t>3.3</w:t>
         </w:r>
         <w:r>
           <w:rPr>
@@ -2004,7 +2044,7 @@
             <w:rStyle w:val="Hyperlink"/>
             <w:noProof/>
           </w:rPr>
-          <w:t>Non-functional Requirements</w:t>
+          <w:t>Performance Requirements</w:t>
         </w:r>
         <w:r>
           <w:rPr>
@@ -2025,7 +2065,7 @@
             <w:noProof/>
             <w:webHidden/>
           </w:rPr>
-          <w:instrText xml:space="preserve"> PAGEREF _Toc369449151 \h </w:instrText>
+          <w:instrText xml:space="preserve"> PAGEREF _Toc373212048 \h </w:instrText>
         </w:r>
         <w:r>
           <w:rPr>
@@ -2069,13 +2109,13 @@
           <w:szCs w:val="22"/>
         </w:rPr>
       </w:pPr>
-      <w:hyperlink w:anchor="_Toc369449152" w:history="1">
+      <w:hyperlink w:anchor="_Toc373212049" w:history="1">
         <w:r>
           <w:rPr>
             <w:rStyle w:val="Hyperlink"/>
             <w:noProof/>
           </w:rPr>
-          <w:t>3.3</w:t>
+          <w:t>3.4</w:t>
         </w:r>
         <w:r>
           <w:rPr>
@@ -2091,7 +2131,7 @@
             <w:rStyle w:val="Hyperlink"/>
             <w:noProof/>
           </w:rPr>
-          <w:t>Performance Requirements</w:t>
+          <w:t>Security Requirements</w:t>
         </w:r>
         <w:r>
           <w:rPr>
@@ -2112,7 +2152,7 @@
             <w:noProof/>
             <w:webHidden/>
           </w:rPr>
-          <w:instrText xml:space="preserve"> PAGEREF _Toc369449152 \h </w:instrText>
+          <w:instrText xml:space="preserve"> PAGEREF _Toc373212049 \h </w:instrText>
         </w:r>
         <w:r>
           <w:rPr>
@@ -2156,13 +2196,13 @@
           <w:szCs w:val="22"/>
         </w:rPr>
       </w:pPr>
-      <w:hyperlink w:anchor="_Toc369449153" w:history="1">
+      <w:hyperlink w:anchor="_Toc373212050" w:history="1">
         <w:r>
           <w:rPr>
             <w:rStyle w:val="Hyperlink"/>
             <w:noProof/>
           </w:rPr>
-          <w:t>3.4</w:t>
+          <w:t>3.5</w:t>
         </w:r>
         <w:r>
           <w:rPr>
@@ -2178,7 +2218,7 @@
             <w:rStyle w:val="Hyperlink"/>
             <w:noProof/>
           </w:rPr>
-          <w:t>Security Requirements</w:t>
+          <w:t>Software Quality Attributes</w:t>
         </w:r>
         <w:r>
           <w:rPr>
@@ -2199,7 +2239,7 @@
             <w:noProof/>
             <w:webHidden/>
           </w:rPr>
-          <w:instrText xml:space="preserve"> PAGEREF _Toc369449153 \h </w:instrText>
+          <w:instrText xml:space="preserve"> PAGEREF _Toc373212050 \h </w:instrText>
         </w:r>
         <w:r>
           <w:rPr>
@@ -2243,13 +2283,13 @@
           <w:szCs w:val="22"/>
         </w:rPr>
       </w:pPr>
-      <w:hyperlink w:anchor="_Toc369449154" w:history="1">
+      <w:hyperlink w:anchor="_Toc373212051" w:history="1">
         <w:r>
           <w:rPr>
             <w:rStyle w:val="Hyperlink"/>
             <w:noProof/>
           </w:rPr>
-          <w:t>3.5</w:t>
+          <w:t>3.6</w:t>
         </w:r>
         <w:r>
           <w:rPr>
@@ -2265,7 +2305,7 @@
             <w:rStyle w:val="Hyperlink"/>
             <w:noProof/>
           </w:rPr>
-          <w:t>Software Quality Attributes</w:t>
+          <w:t>Supplementary Requirements</w:t>
         </w:r>
         <w:r>
           <w:rPr>
@@ -2286,7 +2326,7 @@
             <w:noProof/>
             <w:webHidden/>
           </w:rPr>
-          <w:instrText xml:space="preserve"> PAGEREF _Toc369449154 \h </w:instrText>
+          <w:instrText xml:space="preserve"> PAGEREF _Toc373212051 \h </w:instrText>
         </w:r>
         <w:r>
           <w:rPr>
@@ -2307,6 +2347,528 @@
             <w:webHidden/>
           </w:rPr>
           <w:t>5</w:t>
+        </w:r>
+        <w:r>
+          <w:rPr>
+            <w:noProof/>
+            <w:webHidden/>
+          </w:rPr>
+          <w:fldChar w:fldCharType="end"/>
+        </w:r>
+      </w:hyperlink>
+    </w:p>
+    <w:p>
+      <w:pPr>
+        <w:pStyle w:val="TOC1"/>
+        <w:tabs>
+          <w:tab w:val="left" w:pos="432"/>
+        </w:tabs>
+        <w:rPr>
+          <w:rFonts w:asciiTheme="minorHAnsi" w:eastAsiaTheme="minorEastAsia" w:hAnsiTheme="minorHAnsi" w:cstheme="minorBidi"/>
+          <w:noProof/>
+          <w:sz w:val="22"/>
+          <w:szCs w:val="22"/>
+        </w:rPr>
+      </w:pPr>
+      <w:hyperlink w:anchor="_Toc373212052" w:history="1">
+        <w:r>
+          <w:rPr>
+            <w:rStyle w:val="Hyperlink"/>
+            <w:noProof/>
+          </w:rPr>
+          <w:t>4.</w:t>
+        </w:r>
+        <w:r>
+          <w:rPr>
+            <w:rFonts w:asciiTheme="minorHAnsi" w:eastAsiaTheme="minorEastAsia" w:hAnsiTheme="minorHAnsi" w:cstheme="minorBidi"/>
+            <w:noProof/>
+            <w:sz w:val="22"/>
+            <w:szCs w:val="22"/>
+          </w:rPr>
+          <w:tab/>
+        </w:r>
+        <w:r>
+          <w:rPr>
+            <w:rStyle w:val="Hyperlink"/>
+            <w:noProof/>
+          </w:rPr>
+          <w:t>Classification of Functional Requirements</w:t>
+        </w:r>
+        <w:r>
+          <w:rPr>
+            <w:noProof/>
+            <w:webHidden/>
+          </w:rPr>
+          <w:tab/>
+        </w:r>
+        <w:r>
+          <w:rPr>
+            <w:noProof/>
+            <w:webHidden/>
+          </w:rPr>
+          <w:fldChar w:fldCharType="begin"/>
+        </w:r>
+        <w:r>
+          <w:rPr>
+            <w:noProof/>
+            <w:webHidden/>
+          </w:rPr>
+          <w:instrText xml:space="preserve"> PAGEREF _Toc373212052 \h </w:instrText>
+        </w:r>
+        <w:r>
+          <w:rPr>
+            <w:noProof/>
+            <w:webHidden/>
+          </w:rPr>
+        </w:r>
+        <w:r>
+          <w:rPr>
+            <w:noProof/>
+            <w:webHidden/>
+          </w:rPr>
+          <w:fldChar w:fldCharType="separate"/>
+        </w:r>
+        <w:r>
+          <w:rPr>
+            <w:noProof/>
+            <w:webHidden/>
+          </w:rPr>
+          <w:t>6</w:t>
+        </w:r>
+        <w:r>
+          <w:rPr>
+            <w:noProof/>
+            <w:webHidden/>
+          </w:rPr>
+          <w:fldChar w:fldCharType="end"/>
+        </w:r>
+      </w:hyperlink>
+    </w:p>
+    <w:p>
+      <w:pPr>
+        <w:pStyle w:val="TOC1"/>
+        <w:tabs>
+          <w:tab w:val="left" w:pos="432"/>
+        </w:tabs>
+        <w:rPr>
+          <w:rFonts w:asciiTheme="minorHAnsi" w:eastAsiaTheme="minorEastAsia" w:hAnsiTheme="minorHAnsi" w:cstheme="minorBidi"/>
+          <w:noProof/>
+          <w:sz w:val="22"/>
+          <w:szCs w:val="22"/>
+        </w:rPr>
+      </w:pPr>
+      <w:hyperlink w:anchor="_Toc373212053" w:history="1">
+        <w:r>
+          <w:rPr>
+            <w:rStyle w:val="Hyperlink"/>
+            <w:noProof/>
+          </w:rPr>
+          <w:t>5.</w:t>
+        </w:r>
+        <w:r>
+          <w:rPr>
+            <w:rFonts w:asciiTheme="minorHAnsi" w:eastAsiaTheme="minorEastAsia" w:hAnsiTheme="minorHAnsi" w:cstheme="minorBidi"/>
+            <w:noProof/>
+            <w:sz w:val="22"/>
+            <w:szCs w:val="22"/>
+          </w:rPr>
+          <w:tab/>
+        </w:r>
+        <w:r>
+          <w:rPr>
+            <w:rStyle w:val="Hyperlink"/>
+            <w:noProof/>
+          </w:rPr>
+          <w:t>Use Cases</w:t>
+        </w:r>
+        <w:r>
+          <w:rPr>
+            <w:noProof/>
+            <w:webHidden/>
+          </w:rPr>
+          <w:tab/>
+        </w:r>
+        <w:r>
+          <w:rPr>
+            <w:noProof/>
+            <w:webHidden/>
+          </w:rPr>
+          <w:fldChar w:fldCharType="begin"/>
+        </w:r>
+        <w:r>
+          <w:rPr>
+            <w:noProof/>
+            <w:webHidden/>
+          </w:rPr>
+          <w:instrText xml:space="preserve"> PAGEREF _Toc373212053 \h </w:instrText>
+        </w:r>
+        <w:r>
+          <w:rPr>
+            <w:noProof/>
+            <w:webHidden/>
+          </w:rPr>
+        </w:r>
+        <w:r>
+          <w:rPr>
+            <w:noProof/>
+            <w:webHidden/>
+          </w:rPr>
+          <w:fldChar w:fldCharType="separate"/>
+        </w:r>
+        <w:r>
+          <w:rPr>
+            <w:noProof/>
+            <w:webHidden/>
+          </w:rPr>
+          <w:t>7</w:t>
+        </w:r>
+        <w:r>
+          <w:rPr>
+            <w:noProof/>
+            <w:webHidden/>
+          </w:rPr>
+          <w:fldChar w:fldCharType="end"/>
+        </w:r>
+      </w:hyperlink>
+    </w:p>
+    <w:p>
+      <w:pPr>
+        <w:pStyle w:val="TOC1"/>
+        <w:tabs>
+          <w:tab w:val="left" w:pos="432"/>
+        </w:tabs>
+        <w:rPr>
+          <w:rFonts w:asciiTheme="minorHAnsi" w:eastAsiaTheme="minorEastAsia" w:hAnsiTheme="minorHAnsi" w:cstheme="minorBidi"/>
+          <w:noProof/>
+          <w:sz w:val="22"/>
+          <w:szCs w:val="22"/>
+        </w:rPr>
+      </w:pPr>
+      <w:hyperlink w:anchor="_Toc373212054" w:history="1">
+        <w:r>
+          <w:rPr>
+            <w:rStyle w:val="Hyperlink"/>
+            <w:noProof/>
+          </w:rPr>
+          <w:t>6.</w:t>
+        </w:r>
+        <w:r>
+          <w:rPr>
+            <w:rFonts w:asciiTheme="minorHAnsi" w:eastAsiaTheme="minorEastAsia" w:hAnsiTheme="minorHAnsi" w:cstheme="minorBidi"/>
+            <w:noProof/>
+            <w:sz w:val="22"/>
+            <w:szCs w:val="22"/>
+          </w:rPr>
+          <w:tab/>
+        </w:r>
+        <w:r>
+          <w:rPr>
+            <w:rStyle w:val="Hyperlink"/>
+            <w:noProof/>
+          </w:rPr>
+          <w:t>Class Diagram</w:t>
+        </w:r>
+        <w:r>
+          <w:rPr>
+            <w:noProof/>
+            <w:webHidden/>
+          </w:rPr>
+          <w:tab/>
+        </w:r>
+        <w:r>
+          <w:rPr>
+            <w:noProof/>
+            <w:webHidden/>
+          </w:rPr>
+          <w:fldChar w:fldCharType="begin"/>
+        </w:r>
+        <w:r>
+          <w:rPr>
+            <w:noProof/>
+            <w:webHidden/>
+          </w:rPr>
+          <w:instrText xml:space="preserve"> PAGEREF _Toc373212054 \h </w:instrText>
+        </w:r>
+        <w:r>
+          <w:rPr>
+            <w:noProof/>
+            <w:webHidden/>
+          </w:rPr>
+        </w:r>
+        <w:r>
+          <w:rPr>
+            <w:noProof/>
+            <w:webHidden/>
+          </w:rPr>
+          <w:fldChar w:fldCharType="separate"/>
+        </w:r>
+        <w:r>
+          <w:rPr>
+            <w:noProof/>
+            <w:webHidden/>
+          </w:rPr>
+          <w:t>8</w:t>
+        </w:r>
+        <w:r>
+          <w:rPr>
+            <w:noProof/>
+            <w:webHidden/>
+          </w:rPr>
+          <w:fldChar w:fldCharType="end"/>
+        </w:r>
+      </w:hyperlink>
+    </w:p>
+    <w:p>
+      <w:pPr>
+        <w:pStyle w:val="TOC1"/>
+        <w:tabs>
+          <w:tab w:val="left" w:pos="432"/>
+        </w:tabs>
+        <w:rPr>
+          <w:rFonts w:asciiTheme="minorHAnsi" w:eastAsiaTheme="minorEastAsia" w:hAnsiTheme="minorHAnsi" w:cstheme="minorBidi"/>
+          <w:noProof/>
+          <w:sz w:val="22"/>
+          <w:szCs w:val="22"/>
+        </w:rPr>
+      </w:pPr>
+      <w:hyperlink w:anchor="_Toc373212055" w:history="1">
+        <w:r>
+          <w:rPr>
+            <w:rStyle w:val="Hyperlink"/>
+            <w:noProof/>
+          </w:rPr>
+          <w:t>7.</w:t>
+        </w:r>
+        <w:r>
+          <w:rPr>
+            <w:rFonts w:asciiTheme="minorHAnsi" w:eastAsiaTheme="minorEastAsia" w:hAnsiTheme="minorHAnsi" w:cstheme="minorBidi"/>
+            <w:noProof/>
+            <w:sz w:val="22"/>
+            <w:szCs w:val="22"/>
+          </w:rPr>
+          <w:tab/>
+        </w:r>
+        <w:r>
+          <w:rPr>
+            <w:rStyle w:val="Hyperlink"/>
+            <w:noProof/>
+          </w:rPr>
+          <w:t>E-R Diagrams</w:t>
+        </w:r>
+        <w:r>
+          <w:rPr>
+            <w:noProof/>
+            <w:webHidden/>
+          </w:rPr>
+          <w:tab/>
+        </w:r>
+        <w:r>
+          <w:rPr>
+            <w:noProof/>
+            <w:webHidden/>
+          </w:rPr>
+          <w:fldChar w:fldCharType="begin"/>
+        </w:r>
+        <w:r>
+          <w:rPr>
+            <w:noProof/>
+            <w:webHidden/>
+          </w:rPr>
+          <w:instrText xml:space="preserve"> PAGEREF _Toc373212055 \h </w:instrText>
+        </w:r>
+        <w:r>
+          <w:rPr>
+            <w:noProof/>
+            <w:webHidden/>
+          </w:rPr>
+        </w:r>
+        <w:r>
+          <w:rPr>
+            <w:noProof/>
+            <w:webHidden/>
+          </w:rPr>
+          <w:fldChar w:fldCharType="separate"/>
+        </w:r>
+        <w:r>
+          <w:rPr>
+            <w:noProof/>
+            <w:webHidden/>
+          </w:rPr>
+          <w:t>9</w:t>
+        </w:r>
+        <w:r>
+          <w:rPr>
+            <w:noProof/>
+            <w:webHidden/>
+          </w:rPr>
+          <w:fldChar w:fldCharType="end"/>
+        </w:r>
+      </w:hyperlink>
+    </w:p>
+    <w:p>
+      <w:pPr>
+        <w:pStyle w:val="TOC1"/>
+        <w:tabs>
+          <w:tab w:val="left" w:pos="432"/>
+        </w:tabs>
+        <w:rPr>
+          <w:rFonts w:asciiTheme="minorHAnsi" w:eastAsiaTheme="minorEastAsia" w:hAnsiTheme="minorHAnsi" w:cstheme="minorBidi"/>
+          <w:noProof/>
+          <w:sz w:val="22"/>
+          <w:szCs w:val="22"/>
+        </w:rPr>
+      </w:pPr>
+      <w:hyperlink w:anchor="_Toc373212056" w:history="1">
+        <w:r>
+          <w:rPr>
+            <w:rStyle w:val="Hyperlink"/>
+            <w:noProof/>
+          </w:rPr>
+          <w:t>8.</w:t>
+        </w:r>
+        <w:r>
+          <w:rPr>
+            <w:rFonts w:asciiTheme="minorHAnsi" w:eastAsiaTheme="minorEastAsia" w:hAnsiTheme="minorHAnsi" w:cstheme="minorBidi"/>
+            <w:noProof/>
+            <w:sz w:val="22"/>
+            <w:szCs w:val="22"/>
+          </w:rPr>
+          <w:tab/>
+        </w:r>
+        <w:r>
+          <w:rPr>
+            <w:rStyle w:val="Hyperlink"/>
+            <w:noProof/>
+          </w:rPr>
+          <w:t>Statechart</w:t>
+        </w:r>
+        <w:r>
+          <w:rPr>
+            <w:noProof/>
+            <w:webHidden/>
+          </w:rPr>
+          <w:tab/>
+        </w:r>
+        <w:r>
+          <w:rPr>
+            <w:noProof/>
+            <w:webHidden/>
+          </w:rPr>
+          <w:fldChar w:fldCharType="begin"/>
+        </w:r>
+        <w:r>
+          <w:rPr>
+            <w:noProof/>
+            <w:webHidden/>
+          </w:rPr>
+          <w:instrText xml:space="preserve"> PAGEREF _Toc373212056 \h </w:instrText>
+        </w:r>
+        <w:r>
+          <w:rPr>
+            <w:noProof/>
+            <w:webHidden/>
+          </w:rPr>
+        </w:r>
+        <w:r>
+          <w:rPr>
+            <w:noProof/>
+            <w:webHidden/>
+          </w:rPr>
+          <w:fldChar w:fldCharType="separate"/>
+        </w:r>
+        <w:r>
+          <w:rPr>
+            <w:noProof/>
+            <w:webHidden/>
+          </w:rPr>
+          <w:t>10</w:t>
+        </w:r>
+        <w:r>
+          <w:rPr>
+            <w:noProof/>
+            <w:webHidden/>
+          </w:rPr>
+          <w:fldChar w:fldCharType="end"/>
+        </w:r>
+      </w:hyperlink>
+    </w:p>
+    <w:p>
+      <w:pPr>
+        <w:pStyle w:val="TOC1"/>
+        <w:tabs>
+          <w:tab w:val="left" w:pos="432"/>
+        </w:tabs>
+        <w:rPr>
+          <w:rFonts w:asciiTheme="minorHAnsi" w:eastAsiaTheme="minorEastAsia" w:hAnsiTheme="minorHAnsi" w:cstheme="minorBidi"/>
+          <w:noProof/>
+          <w:sz w:val="22"/>
+          <w:szCs w:val="22"/>
+        </w:rPr>
+      </w:pPr>
+      <w:hyperlink w:anchor="_Toc373212057" w:history="1">
+        <w:r>
+          <w:rPr>
+            <w:rStyle w:val="Hyperlink"/>
+            <w:noProof/>
+          </w:rPr>
+          <w:t>9.</w:t>
+        </w:r>
+        <w:r>
+          <w:rPr>
+            <w:rFonts w:asciiTheme="minorHAnsi" w:eastAsiaTheme="minorEastAsia" w:hAnsiTheme="minorHAnsi" w:cstheme="minorBidi"/>
+            <w:noProof/>
+            <w:sz w:val="22"/>
+            <w:szCs w:val="22"/>
+          </w:rPr>
+          <w:tab/>
+        </w:r>
+        <w:r>
+          <w:rPr>
+            <w:rStyle w:val="Hyperlink"/>
+            <w:noProof/>
+          </w:rPr>
+          <w:t>Sequence Diagrams</w:t>
+        </w:r>
+        <w:r>
+          <w:rPr>
+            <w:noProof/>
+            <w:webHidden/>
+          </w:rPr>
+          <w:tab/>
+        </w:r>
+        <w:r>
+          <w:rPr>
+            <w:noProof/>
+            <w:webHidden/>
+          </w:rPr>
+          <w:fldChar w:fldCharType="begin"/>
+        </w:r>
+        <w:r>
+          <w:rPr>
+            <w:noProof/>
+            <w:webHidden/>
+          </w:rPr>
+          <w:instrText xml:space="preserve"> PAGEREF _Toc373212057 \h </w:instrText>
+        </w:r>
+        <w:r>
+          <w:rPr>
+            <w:noProof/>
+            <w:webHidden/>
+          </w:rPr>
+        </w:r>
+        <w:r>
+          <w:rPr>
+            <w:noProof/>
+            <w:webHidden/>
+          </w:rPr>
+          <w:fldChar w:fldCharType="separate"/>
+        </w:r>
+        <w:r>
+          <w:rPr>
+            <w:noProof/>
+            <w:webHidden/>
+          </w:rPr>
+          <w:t>11</w:t>
         </w:r>
         <w:r>
           <w:rPr>
@@ -2330,13 +2892,13 @@
           <w:szCs w:val="22"/>
         </w:rPr>
       </w:pPr>
-      <w:hyperlink w:anchor="_Toc369449155" w:history="1">
+      <w:hyperlink w:anchor="_Toc373212058" w:history="1">
         <w:r>
           <w:rPr>
             <w:rStyle w:val="Hyperlink"/>
             <w:noProof/>
           </w:rPr>
-          <w:t>3.6</w:t>
+          <w:t>9.1</w:t>
         </w:r>
         <w:r>
           <w:rPr>
@@ -2352,7 +2914,7 @@
             <w:rStyle w:val="Hyperlink"/>
             <w:noProof/>
           </w:rPr>
-          <w:t>Supplementary Requirements</w:t>
+          <w:t>Start New Game</w:t>
         </w:r>
         <w:r>
           <w:rPr>
@@ -2373,7 +2935,7 @@
             <w:noProof/>
             <w:webHidden/>
           </w:rPr>
-          <w:instrText xml:space="preserve"> PAGEREF _Toc369449155 \h </w:instrText>
+          <w:instrText xml:space="preserve"> PAGEREF _Toc373212058 \h </w:instrText>
         </w:r>
         <w:r>
           <w:rPr>
@@ -2393,7 +2955,7 @@
             <w:noProof/>
             <w:webHidden/>
           </w:rPr>
-          <w:t>5</w:t>
+          <w:t>11</w:t>
         </w:r>
         <w:r>
           <w:rPr>
@@ -2406,9 +2968,9 @@
     </w:p>
     <w:p>
       <w:pPr>
-        <w:pStyle w:val="TOC1"/>
+        <w:pStyle w:val="TOC2"/>
         <w:tabs>
-          <w:tab w:val="left" w:pos="432"/>
+          <w:tab w:val="left" w:pos="1000"/>
         </w:tabs>
         <w:rPr>
           <w:rFonts w:asciiTheme="minorHAnsi" w:eastAsiaTheme="minorEastAsia" w:hAnsiTheme="minorHAnsi" w:cstheme="minorBidi"/>
@@ -2417,13 +2979,13 @@
           <w:szCs w:val="22"/>
         </w:rPr>
       </w:pPr>
-      <w:hyperlink w:anchor="_Toc369449156" w:history="1">
+      <w:hyperlink w:anchor="_Toc373212059" w:history="1">
         <w:r>
           <w:rPr>
             <w:rStyle w:val="Hyperlink"/>
             <w:noProof/>
           </w:rPr>
-          <w:t>4.</w:t>
+          <w:t>9.2</w:t>
         </w:r>
         <w:r>
           <w:rPr>
@@ -2439,7 +3001,7 @@
             <w:rStyle w:val="Hyperlink"/>
             <w:noProof/>
           </w:rPr>
-          <w:t>Classification of Functional Requirements</w:t>
+          <w:t>Play Game</w:t>
         </w:r>
         <w:r>
           <w:rPr>
@@ -2460,7 +3022,7 @@
             <w:noProof/>
             <w:webHidden/>
           </w:rPr>
-          <w:instrText xml:space="preserve"> PAGEREF _Toc369449156 \h </w:instrText>
+          <w:instrText xml:space="preserve"> PAGEREF _Toc373212059 \h </w:instrText>
         </w:r>
         <w:r>
           <w:rPr>
@@ -2480,7 +3042,7 @@
             <w:noProof/>
             <w:webHidden/>
           </w:rPr>
-          <w:t>6</w:t>
+          <w:t>12</w:t>
         </w:r>
         <w:r>
           <w:rPr>
@@ -2493,9 +3055,9 @@
     </w:p>
     <w:p>
       <w:pPr>
-        <w:pStyle w:val="TOC1"/>
+        <w:pStyle w:val="TOC2"/>
         <w:tabs>
-          <w:tab w:val="left" w:pos="432"/>
+          <w:tab w:val="left" w:pos="1000"/>
         </w:tabs>
         <w:rPr>
           <w:rFonts w:asciiTheme="minorHAnsi" w:eastAsiaTheme="minorEastAsia" w:hAnsiTheme="minorHAnsi" w:cstheme="minorBidi"/>
@@ -2504,13 +3066,13 @@
           <w:szCs w:val="22"/>
         </w:rPr>
       </w:pPr>
-      <w:hyperlink w:anchor="_Toc369449157" w:history="1">
+      <w:hyperlink w:anchor="_Toc373212060" w:history="1">
         <w:r>
           <w:rPr>
             <w:rStyle w:val="Hyperlink"/>
             <w:noProof/>
           </w:rPr>
-          <w:t>5.</w:t>
+          <w:t>9.3</w:t>
         </w:r>
         <w:r>
           <w:rPr>
@@ -2526,7 +3088,7 @@
             <w:rStyle w:val="Hyperlink"/>
             <w:noProof/>
           </w:rPr>
-          <w:t>Use Cases</w:t>
+          <w:t>Add Level</w:t>
         </w:r>
         <w:r>
           <w:rPr>
@@ -2547,7 +3109,7 @@
             <w:noProof/>
             <w:webHidden/>
           </w:rPr>
-          <w:instrText xml:space="preserve"> PAGEREF _Toc369449157 \h </w:instrText>
+          <w:instrText xml:space="preserve"> PAGEREF _Toc373212060 \h </w:instrText>
         </w:r>
         <w:r>
           <w:rPr>
@@ -2567,7 +3129,7 @@
             <w:noProof/>
             <w:webHidden/>
           </w:rPr>
-          <w:t>7</w:t>
+          <w:t>13</w:t>
         </w:r>
         <w:r>
           <w:rPr>
@@ -2580,9 +3142,9 @@
     </w:p>
     <w:p>
       <w:pPr>
-        <w:pStyle w:val="TOC1"/>
+        <w:pStyle w:val="TOC2"/>
         <w:tabs>
-          <w:tab w:val="left" w:pos="432"/>
+          <w:tab w:val="left" w:pos="1000"/>
         </w:tabs>
         <w:rPr>
           <w:rFonts w:asciiTheme="minorHAnsi" w:eastAsiaTheme="minorEastAsia" w:hAnsiTheme="minorHAnsi" w:cstheme="minorBidi"/>
@@ -2591,13 +3153,13 @@
           <w:szCs w:val="22"/>
         </w:rPr>
       </w:pPr>
-      <w:hyperlink w:anchor="_Toc369449158" w:history="1">
+      <w:hyperlink w:anchor="_Toc373212061" w:history="1">
         <w:r>
           <w:rPr>
             <w:rStyle w:val="Hyperlink"/>
             <w:noProof/>
           </w:rPr>
-          <w:t>6.</w:t>
+          <w:t>9.4</w:t>
         </w:r>
         <w:r>
           <w:rPr>
@@ -2613,7 +3175,7 @@
             <w:rStyle w:val="Hyperlink"/>
             <w:noProof/>
           </w:rPr>
-          <w:t>Class Diagram</w:t>
+          <w:t>Update Level</w:t>
         </w:r>
         <w:r>
           <w:rPr>
@@ -2634,7 +3196,7 @@
             <w:noProof/>
             <w:webHidden/>
           </w:rPr>
-          <w:instrText xml:space="preserve"> PAGEREF _Toc369449158 \h </w:instrText>
+          <w:instrText xml:space="preserve"> PAGEREF _Toc373212061 \h </w:instrText>
         </w:r>
         <w:r>
           <w:rPr>
@@ -2654,7 +3216,7 @@
             <w:noProof/>
             <w:webHidden/>
           </w:rPr>
-          <w:t>8</w:t>
+          <w:t>14</w:t>
         </w:r>
         <w:r>
           <w:rPr>
@@ -2667,9 +3229,9 @@
     </w:p>
     <w:p>
       <w:pPr>
-        <w:pStyle w:val="TOC1"/>
+        <w:pStyle w:val="TOC2"/>
         <w:tabs>
-          <w:tab w:val="left" w:pos="432"/>
+          <w:tab w:val="left" w:pos="1000"/>
         </w:tabs>
         <w:rPr>
           <w:rFonts w:asciiTheme="minorHAnsi" w:eastAsiaTheme="minorEastAsia" w:hAnsiTheme="minorHAnsi" w:cstheme="minorBidi"/>
@@ -2678,13 +3240,13 @@
           <w:szCs w:val="22"/>
         </w:rPr>
       </w:pPr>
-      <w:hyperlink w:anchor="_Toc369449159" w:history="1">
+      <w:hyperlink w:anchor="_Toc373212062" w:history="1">
         <w:r>
           <w:rPr>
             <w:rStyle w:val="Hyperlink"/>
             <w:noProof/>
           </w:rPr>
-          <w:t>7.</w:t>
+          <w:t>9.5</w:t>
         </w:r>
         <w:r>
           <w:rPr>
@@ -2700,7 +3262,7 @@
             <w:rStyle w:val="Hyperlink"/>
             <w:noProof/>
           </w:rPr>
-          <w:t>E-R Diagrams</w:t>
+          <w:t>Delete Level</w:t>
         </w:r>
         <w:r>
           <w:rPr>
@@ -2721,7 +3283,7 @@
             <w:noProof/>
             <w:webHidden/>
           </w:rPr>
-          <w:instrText xml:space="preserve"> PAGEREF _Toc369449159 \h </w:instrText>
+          <w:instrText xml:space="preserve"> PAGEREF _Toc373212062 \h </w:instrText>
         </w:r>
         <w:r>
           <w:rPr>
@@ -2741,7 +3303,7 @@
             <w:noProof/>
             <w:webHidden/>
           </w:rPr>
-          <w:t>9</w:t>
+          <w:t>15</w:t>
         </w:r>
         <w:r>
           <w:rPr>
@@ -2756,7 +3318,7 @@
       <w:pPr>
         <w:pStyle w:val="TOC1"/>
         <w:tabs>
-          <w:tab w:val="left" w:pos="432"/>
+          <w:tab w:val="left" w:pos="864"/>
         </w:tabs>
         <w:rPr>
           <w:rFonts w:asciiTheme="minorHAnsi" w:eastAsiaTheme="minorEastAsia" w:hAnsiTheme="minorHAnsi" w:cstheme="minorBidi"/>
@@ -2765,13 +3327,13 @@
           <w:szCs w:val="22"/>
         </w:rPr>
       </w:pPr>
-      <w:hyperlink w:anchor="_Toc369449160" w:history="1">
+      <w:hyperlink w:anchor="_Toc373212063" w:history="1">
         <w:r>
           <w:rPr>
             <w:rStyle w:val="Hyperlink"/>
             <w:noProof/>
           </w:rPr>
-          <w:t>8.</w:t>
+          <w:t>10.</w:t>
         </w:r>
         <w:r>
           <w:rPr>
@@ -2787,7 +3349,7 @@
             <w:rStyle w:val="Hyperlink"/>
             <w:noProof/>
           </w:rPr>
-          <w:t>Statechart</w:t>
+          <w:t>Appendices</w:t>
         </w:r>
         <w:r>
           <w:rPr>
@@ -2808,7 +3370,7 @@
             <w:noProof/>
             <w:webHidden/>
           </w:rPr>
-          <w:instrText xml:space="preserve"> PAGEREF _Toc369449160 \h </w:instrText>
+          <w:instrText xml:space="preserve"> PAGEREF _Toc373212063 \h </w:instrText>
         </w:r>
         <w:r>
           <w:rPr>
@@ -2828,7 +3390,7 @@
             <w:noProof/>
             <w:webHidden/>
           </w:rPr>
-          <w:t>10</w:t>
+          <w:t>16</w:t>
         </w:r>
         <w:r>
           <w:rPr>
@@ -2841,10 +3403,7 @@
     </w:p>
     <w:p>
       <w:pPr>
-        <w:pStyle w:val="TOC1"/>
-        <w:tabs>
-          <w:tab w:val="left" w:pos="432"/>
-        </w:tabs>
+        <w:pStyle w:val="TOC2"/>
         <w:rPr>
           <w:rFonts w:asciiTheme="minorHAnsi" w:eastAsiaTheme="minorEastAsia" w:hAnsiTheme="minorHAnsi" w:cstheme="minorBidi"/>
           <w:noProof/>
@@ -2852,39 +3411,23 @@
           <w:szCs w:val="22"/>
         </w:rPr>
       </w:pPr>
-      <w:hyperlink w:anchor="_Toc369449161" w:history="1">
+      <w:hyperlink w:anchor="_Toc373212064" w:history="1">
         <w:r>
           <w:rPr>
             <w:rStyle w:val="Hyperlink"/>
             <w:noProof/>
           </w:rPr>
-          <w:t>9.</w:t>
-        </w:r>
-        <w:r>
-          <w:rPr>
-            <w:rFonts w:asciiTheme="minorHAnsi" w:eastAsiaTheme="minorEastAsia" w:hAnsiTheme="minorHAnsi" w:cstheme="minorBidi"/>
-            <w:noProof/>
-            <w:sz w:val="22"/>
-            <w:szCs w:val="22"/>
+          <w:t>Appendix A: Project Glossary</w:t>
+        </w:r>
+        <w:r>
+          <w:rPr>
+            <w:noProof/>
+            <w:webHidden/>
           </w:rPr>
           <w:tab/>
         </w:r>
         <w:r>
           <w:rPr>
-            <w:rStyle w:val="Hyperlink"/>
-            <w:noProof/>
-          </w:rPr>
-          <w:t>Sequence Diagrams</w:t>
-        </w:r>
-        <w:r>
-          <w:rPr>
-            <w:noProof/>
-            <w:webHidden/>
-          </w:rPr>
-          <w:tab/>
-        </w:r>
-        <w:r>
-          <w:rPr>
             <w:noProof/>
             <w:webHidden/>
           </w:rPr>
@@ -2895,684 +3438,7 @@
             <w:noProof/>
             <w:webHidden/>
           </w:rPr>
-          <w:instrText xml:space="preserve"> PAGEREF _Toc369449161 \h </w:instrText>
-        </w:r>
-        <w:r>
-          <w:rPr>
-            <w:noProof/>
-            <w:webHidden/>
-          </w:rPr>
-        </w:r>
-        <w:r>
-          <w:rPr>
-            <w:noProof/>
-            <w:webHidden/>
-          </w:rPr>
-          <w:fldChar w:fldCharType="separate"/>
-        </w:r>
-        <w:r>
-          <w:rPr>
-            <w:noProof/>
-            <w:webHidden/>
-          </w:rPr>
-          <w:t>11</w:t>
-        </w:r>
-        <w:r>
-          <w:rPr>
-            <w:noProof/>
-            <w:webHidden/>
-          </w:rPr>
-          <w:fldChar w:fldCharType="end"/>
-        </w:r>
-      </w:hyperlink>
-    </w:p>
-    <w:p>
-      <w:pPr>
-        <w:pStyle w:val="TOC2"/>
-        <w:tabs>
-          <w:tab w:val="left" w:pos="1000"/>
-        </w:tabs>
-        <w:rPr>
-          <w:rFonts w:asciiTheme="minorHAnsi" w:eastAsiaTheme="minorEastAsia" w:hAnsiTheme="minorHAnsi" w:cstheme="minorBidi"/>
-          <w:noProof/>
-          <w:sz w:val="22"/>
-          <w:szCs w:val="22"/>
-        </w:rPr>
-      </w:pPr>
-      <w:hyperlink w:anchor="_Toc369449162" w:history="1">
-        <w:r>
-          <w:rPr>
-            <w:rStyle w:val="Hyperlink"/>
-            <w:noProof/>
-          </w:rPr>
-          <w:t>9.1</w:t>
-        </w:r>
-        <w:r>
-          <w:rPr>
-            <w:rFonts w:asciiTheme="minorHAnsi" w:eastAsiaTheme="minorEastAsia" w:hAnsiTheme="minorHAnsi" w:cstheme="minorBidi"/>
-            <w:noProof/>
-            <w:sz w:val="22"/>
-            <w:szCs w:val="22"/>
-          </w:rPr>
-          <w:tab/>
-        </w:r>
-        <w:r>
-          <w:rPr>
-            <w:rStyle w:val="Hyperlink"/>
-            <w:noProof/>
-          </w:rPr>
-          <w:t>Start New Game</w:t>
-        </w:r>
-        <w:r>
-          <w:rPr>
-            <w:noProof/>
-            <w:webHidden/>
-          </w:rPr>
-          <w:tab/>
-        </w:r>
-        <w:r>
-          <w:rPr>
-            <w:noProof/>
-            <w:webHidden/>
-          </w:rPr>
-          <w:fldChar w:fldCharType="begin"/>
-        </w:r>
-        <w:r>
-          <w:rPr>
-            <w:noProof/>
-            <w:webHidden/>
-          </w:rPr>
-          <w:instrText xml:space="preserve"> PAGEREF _Toc369449162 \h </w:instrText>
-        </w:r>
-        <w:r>
-          <w:rPr>
-            <w:noProof/>
-            <w:webHidden/>
-          </w:rPr>
-        </w:r>
-        <w:r>
-          <w:rPr>
-            <w:noProof/>
-            <w:webHidden/>
-          </w:rPr>
-          <w:fldChar w:fldCharType="separate"/>
-        </w:r>
-        <w:r>
-          <w:rPr>
-            <w:noProof/>
-            <w:webHidden/>
-          </w:rPr>
-          <w:t>11</w:t>
-        </w:r>
-        <w:r>
-          <w:rPr>
-            <w:noProof/>
-            <w:webHidden/>
-          </w:rPr>
-          <w:fldChar w:fldCharType="end"/>
-        </w:r>
-      </w:hyperlink>
-    </w:p>
-    <w:p>
-      <w:pPr>
-        <w:pStyle w:val="TOC2"/>
-        <w:tabs>
-          <w:tab w:val="left" w:pos="1000"/>
-        </w:tabs>
-        <w:rPr>
-          <w:rFonts w:asciiTheme="minorHAnsi" w:eastAsiaTheme="minorEastAsia" w:hAnsiTheme="minorHAnsi" w:cstheme="minorBidi"/>
-          <w:noProof/>
-          <w:sz w:val="22"/>
-          <w:szCs w:val="22"/>
-        </w:rPr>
-      </w:pPr>
-      <w:hyperlink w:anchor="_Toc369449163" w:history="1">
-        <w:r>
-          <w:rPr>
-            <w:rStyle w:val="Hyperlink"/>
-            <w:noProof/>
-          </w:rPr>
-          <w:t>9.2</w:t>
-        </w:r>
-        <w:r>
-          <w:rPr>
-            <w:rFonts w:asciiTheme="minorHAnsi" w:eastAsiaTheme="minorEastAsia" w:hAnsiTheme="minorHAnsi" w:cstheme="minorBidi"/>
-            <w:noProof/>
-            <w:sz w:val="22"/>
-            <w:szCs w:val="22"/>
-          </w:rPr>
-          <w:tab/>
-        </w:r>
-        <w:r>
-          <w:rPr>
-            <w:rStyle w:val="Hyperlink"/>
-            <w:noProof/>
-          </w:rPr>
-          <w:t>Play Game</w:t>
-        </w:r>
-        <w:r>
-          <w:rPr>
-            <w:noProof/>
-            <w:webHidden/>
-          </w:rPr>
-          <w:tab/>
-        </w:r>
-        <w:r>
-          <w:rPr>
-            <w:noProof/>
-            <w:webHidden/>
-          </w:rPr>
-          <w:fldChar w:fldCharType="begin"/>
-        </w:r>
-        <w:r>
-          <w:rPr>
-            <w:noProof/>
-            <w:webHidden/>
-          </w:rPr>
-          <w:instrText xml:space="preserve"> PAGEREF _Toc369449163 \h </w:instrText>
-        </w:r>
-        <w:r>
-          <w:rPr>
-            <w:noProof/>
-            <w:webHidden/>
-          </w:rPr>
-        </w:r>
-        <w:r>
-          <w:rPr>
-            <w:noProof/>
-            <w:webHidden/>
-          </w:rPr>
-          <w:fldChar w:fldCharType="separate"/>
-        </w:r>
-        <w:r>
-          <w:rPr>
-            <w:noProof/>
-            <w:webHidden/>
-          </w:rPr>
-          <w:t>12</w:t>
-        </w:r>
-        <w:r>
-          <w:rPr>
-            <w:noProof/>
-            <w:webHidden/>
-          </w:rPr>
-          <w:fldChar w:fldCharType="end"/>
-        </w:r>
-      </w:hyperlink>
-    </w:p>
-    <w:p>
-      <w:pPr>
-        <w:pStyle w:val="TOC2"/>
-        <w:tabs>
-          <w:tab w:val="left" w:pos="1000"/>
-        </w:tabs>
-        <w:rPr>
-          <w:rFonts w:asciiTheme="minorHAnsi" w:eastAsiaTheme="minorEastAsia" w:hAnsiTheme="minorHAnsi" w:cstheme="minorBidi"/>
-          <w:noProof/>
-          <w:sz w:val="22"/>
-          <w:szCs w:val="22"/>
-        </w:rPr>
-      </w:pPr>
-      <w:hyperlink w:anchor="_Toc369449164" w:history="1">
-        <w:r>
-          <w:rPr>
-            <w:rStyle w:val="Hyperlink"/>
-            <w:noProof/>
-          </w:rPr>
-          <w:t>9.3</w:t>
-        </w:r>
-        <w:r>
-          <w:rPr>
-            <w:rFonts w:asciiTheme="minorHAnsi" w:eastAsiaTheme="minorEastAsia" w:hAnsiTheme="minorHAnsi" w:cstheme="minorBidi"/>
-            <w:noProof/>
-            <w:sz w:val="22"/>
-            <w:szCs w:val="22"/>
-          </w:rPr>
-          <w:tab/>
-        </w:r>
-        <w:r>
-          <w:rPr>
-            <w:rStyle w:val="Hyperlink"/>
-            <w:noProof/>
-          </w:rPr>
-          <w:t>End Game in Progress</w:t>
-        </w:r>
-        <w:r>
-          <w:rPr>
-            <w:noProof/>
-            <w:webHidden/>
-          </w:rPr>
-          <w:tab/>
-        </w:r>
-        <w:r>
-          <w:rPr>
-            <w:noProof/>
-            <w:webHidden/>
-          </w:rPr>
-          <w:fldChar w:fldCharType="begin"/>
-        </w:r>
-        <w:r>
-          <w:rPr>
-            <w:noProof/>
-            <w:webHidden/>
-          </w:rPr>
-          <w:instrText xml:space="preserve"> PAGEREF _Toc369449164 \h </w:instrText>
-        </w:r>
-        <w:r>
-          <w:rPr>
-            <w:noProof/>
-            <w:webHidden/>
-          </w:rPr>
-        </w:r>
-        <w:r>
-          <w:rPr>
-            <w:noProof/>
-            <w:webHidden/>
-          </w:rPr>
-          <w:fldChar w:fldCharType="separate"/>
-        </w:r>
-        <w:r>
-          <w:rPr>
-            <w:noProof/>
-            <w:webHidden/>
-          </w:rPr>
-          <w:t>12</w:t>
-        </w:r>
-        <w:r>
-          <w:rPr>
-            <w:noProof/>
-            <w:webHidden/>
-          </w:rPr>
-          <w:fldChar w:fldCharType="end"/>
-        </w:r>
-      </w:hyperlink>
-    </w:p>
-    <w:p>
-      <w:pPr>
-        <w:pStyle w:val="TOC2"/>
-        <w:tabs>
-          <w:tab w:val="left" w:pos="1000"/>
-        </w:tabs>
-        <w:rPr>
-          <w:rFonts w:asciiTheme="minorHAnsi" w:eastAsiaTheme="minorEastAsia" w:hAnsiTheme="minorHAnsi" w:cstheme="minorBidi"/>
-          <w:noProof/>
-          <w:sz w:val="22"/>
-          <w:szCs w:val="22"/>
-        </w:rPr>
-      </w:pPr>
-      <w:hyperlink w:anchor="_Toc369449165" w:history="1">
-        <w:r>
-          <w:rPr>
-            <w:rStyle w:val="Hyperlink"/>
-            <w:noProof/>
-          </w:rPr>
-          <w:t>9.4</w:t>
-        </w:r>
-        <w:r>
-          <w:rPr>
-            <w:rFonts w:asciiTheme="minorHAnsi" w:eastAsiaTheme="minorEastAsia" w:hAnsiTheme="minorHAnsi" w:cstheme="minorBidi"/>
-            <w:noProof/>
-            <w:sz w:val="22"/>
-            <w:szCs w:val="22"/>
-          </w:rPr>
-          <w:tab/>
-        </w:r>
-        <w:r>
-          <w:rPr>
-            <w:rStyle w:val="Hyperlink"/>
-            <w:noProof/>
-          </w:rPr>
-          <w:t>Add Level</w:t>
-        </w:r>
-        <w:r>
-          <w:rPr>
-            <w:noProof/>
-            <w:webHidden/>
-          </w:rPr>
-          <w:tab/>
-        </w:r>
-        <w:r>
-          <w:rPr>
-            <w:noProof/>
-            <w:webHidden/>
-          </w:rPr>
-          <w:fldChar w:fldCharType="begin"/>
-        </w:r>
-        <w:r>
-          <w:rPr>
-            <w:noProof/>
-            <w:webHidden/>
-          </w:rPr>
-          <w:instrText xml:space="preserve"> PAGEREF _Toc369449165 \h </w:instrText>
-        </w:r>
-        <w:r>
-          <w:rPr>
-            <w:noProof/>
-            <w:webHidden/>
-          </w:rPr>
-        </w:r>
-        <w:r>
-          <w:rPr>
-            <w:noProof/>
-            <w:webHidden/>
-          </w:rPr>
-          <w:fldChar w:fldCharType="separate"/>
-        </w:r>
-        <w:r>
-          <w:rPr>
-            <w:noProof/>
-            <w:webHidden/>
-          </w:rPr>
-          <w:t>13</w:t>
-        </w:r>
-        <w:r>
-          <w:rPr>
-            <w:noProof/>
-            <w:webHidden/>
-          </w:rPr>
-          <w:fldChar w:fldCharType="end"/>
-        </w:r>
-      </w:hyperlink>
-    </w:p>
-    <w:p>
-      <w:pPr>
-        <w:pStyle w:val="TOC2"/>
-        <w:tabs>
-          <w:tab w:val="left" w:pos="1000"/>
-        </w:tabs>
-        <w:rPr>
-          <w:rFonts w:asciiTheme="minorHAnsi" w:eastAsiaTheme="minorEastAsia" w:hAnsiTheme="minorHAnsi" w:cstheme="minorBidi"/>
-          <w:noProof/>
-          <w:sz w:val="22"/>
-          <w:szCs w:val="22"/>
-        </w:rPr>
-      </w:pPr>
-      <w:hyperlink w:anchor="_Toc369449166" w:history="1">
-        <w:r>
-          <w:rPr>
-            <w:rStyle w:val="Hyperlink"/>
-            <w:noProof/>
-          </w:rPr>
-          <w:t>9.5</w:t>
-        </w:r>
-        <w:r>
-          <w:rPr>
-            <w:rFonts w:asciiTheme="minorHAnsi" w:eastAsiaTheme="minorEastAsia" w:hAnsiTheme="minorHAnsi" w:cstheme="minorBidi"/>
-            <w:noProof/>
-            <w:sz w:val="22"/>
-            <w:szCs w:val="22"/>
-          </w:rPr>
-          <w:tab/>
-        </w:r>
-        <w:r>
-          <w:rPr>
-            <w:rStyle w:val="Hyperlink"/>
-            <w:noProof/>
-          </w:rPr>
-          <w:t>Update Level</w:t>
-        </w:r>
-        <w:r>
-          <w:rPr>
-            <w:noProof/>
-            <w:webHidden/>
-          </w:rPr>
-          <w:tab/>
-        </w:r>
-        <w:r>
-          <w:rPr>
-            <w:noProof/>
-            <w:webHidden/>
-          </w:rPr>
-          <w:fldChar w:fldCharType="begin"/>
-        </w:r>
-        <w:r>
-          <w:rPr>
-            <w:noProof/>
-            <w:webHidden/>
-          </w:rPr>
-          <w:instrText xml:space="preserve"> PAGEREF _Toc369449166 \h </w:instrText>
-        </w:r>
-        <w:r>
-          <w:rPr>
-            <w:noProof/>
-            <w:webHidden/>
-          </w:rPr>
-        </w:r>
-        <w:r>
-          <w:rPr>
-            <w:noProof/>
-            <w:webHidden/>
-          </w:rPr>
-          <w:fldChar w:fldCharType="separate"/>
-        </w:r>
-        <w:r>
-          <w:rPr>
-            <w:noProof/>
-            <w:webHidden/>
-          </w:rPr>
-          <w:t>14</w:t>
-        </w:r>
-        <w:r>
-          <w:rPr>
-            <w:noProof/>
-            <w:webHidden/>
-          </w:rPr>
-          <w:fldChar w:fldCharType="end"/>
-        </w:r>
-      </w:hyperlink>
-    </w:p>
-    <w:p>
-      <w:pPr>
-        <w:pStyle w:val="TOC2"/>
-        <w:tabs>
-          <w:tab w:val="left" w:pos="1000"/>
-        </w:tabs>
-        <w:rPr>
-          <w:rFonts w:asciiTheme="minorHAnsi" w:eastAsiaTheme="minorEastAsia" w:hAnsiTheme="minorHAnsi" w:cstheme="minorBidi"/>
-          <w:noProof/>
-          <w:sz w:val="22"/>
-          <w:szCs w:val="22"/>
-        </w:rPr>
-      </w:pPr>
-      <w:hyperlink w:anchor="_Toc369449167" w:history="1">
-        <w:r>
-          <w:rPr>
-            <w:rStyle w:val="Hyperlink"/>
-            <w:noProof/>
-          </w:rPr>
-          <w:t>9.6</w:t>
-        </w:r>
-        <w:r>
-          <w:rPr>
-            <w:rFonts w:asciiTheme="minorHAnsi" w:eastAsiaTheme="minorEastAsia" w:hAnsiTheme="minorHAnsi" w:cstheme="minorBidi"/>
-            <w:noProof/>
-            <w:sz w:val="22"/>
-            <w:szCs w:val="22"/>
-          </w:rPr>
-          <w:tab/>
-        </w:r>
-        <w:r>
-          <w:rPr>
-            <w:rStyle w:val="Hyperlink"/>
-            <w:noProof/>
-          </w:rPr>
-          <w:t>Delete Level</w:t>
-        </w:r>
-        <w:r>
-          <w:rPr>
-            <w:noProof/>
-            <w:webHidden/>
-          </w:rPr>
-          <w:tab/>
-        </w:r>
-        <w:r>
-          <w:rPr>
-            <w:noProof/>
-            <w:webHidden/>
-          </w:rPr>
-          <w:fldChar w:fldCharType="begin"/>
-        </w:r>
-        <w:r>
-          <w:rPr>
-            <w:noProof/>
-            <w:webHidden/>
-          </w:rPr>
-          <w:instrText xml:space="preserve"> PAGEREF _Toc369449167 \h </w:instrText>
-        </w:r>
-        <w:r>
-          <w:rPr>
-            <w:noProof/>
-            <w:webHidden/>
-          </w:rPr>
-        </w:r>
-        <w:r>
-          <w:rPr>
-            <w:noProof/>
-            <w:webHidden/>
-          </w:rPr>
-          <w:fldChar w:fldCharType="separate"/>
-        </w:r>
-        <w:r>
-          <w:rPr>
-            <w:noProof/>
-            <w:webHidden/>
-          </w:rPr>
-          <w:t>15</w:t>
-        </w:r>
-        <w:r>
-          <w:rPr>
-            <w:noProof/>
-            <w:webHidden/>
-          </w:rPr>
-          <w:fldChar w:fldCharType="end"/>
-        </w:r>
-      </w:hyperlink>
-    </w:p>
-    <w:p>
-      <w:pPr>
-        <w:pStyle w:val="TOC1"/>
-        <w:tabs>
-          <w:tab w:val="left" w:pos="864"/>
-        </w:tabs>
-        <w:rPr>
-          <w:rFonts w:asciiTheme="minorHAnsi" w:eastAsiaTheme="minorEastAsia" w:hAnsiTheme="minorHAnsi" w:cstheme="minorBidi"/>
-          <w:noProof/>
-          <w:sz w:val="22"/>
-          <w:szCs w:val="22"/>
-        </w:rPr>
-      </w:pPr>
-      <w:hyperlink w:anchor="_Toc369449168" w:history="1">
-        <w:r>
-          <w:rPr>
-            <w:rStyle w:val="Hyperlink"/>
-            <w:noProof/>
-          </w:rPr>
-          <w:t>10.</w:t>
-        </w:r>
-        <w:r>
-          <w:rPr>
-            <w:rFonts w:asciiTheme="minorHAnsi" w:eastAsiaTheme="minorEastAsia" w:hAnsiTheme="minorHAnsi" w:cstheme="minorBidi"/>
-            <w:noProof/>
-            <w:sz w:val="22"/>
-            <w:szCs w:val="22"/>
-          </w:rPr>
-          <w:tab/>
-        </w:r>
-        <w:r>
-          <w:rPr>
-            <w:rStyle w:val="Hyperlink"/>
-            <w:noProof/>
-          </w:rPr>
-          <w:t>Appendices</w:t>
-        </w:r>
-        <w:r>
-          <w:rPr>
-            <w:noProof/>
-            <w:webHidden/>
-          </w:rPr>
-          <w:tab/>
-        </w:r>
-        <w:r>
-          <w:rPr>
-            <w:noProof/>
-            <w:webHidden/>
-          </w:rPr>
-          <w:fldChar w:fldCharType="begin"/>
-        </w:r>
-        <w:r>
-          <w:rPr>
-            <w:noProof/>
-            <w:webHidden/>
-          </w:rPr>
-          <w:instrText xml:space="preserve"> PAGEREF _Toc369449168 \h </w:instrText>
-        </w:r>
-        <w:r>
-          <w:rPr>
-            <w:noProof/>
-            <w:webHidden/>
-          </w:rPr>
-        </w:r>
-        <w:r>
-          <w:rPr>
-            <w:noProof/>
-            <w:webHidden/>
-          </w:rPr>
-          <w:fldChar w:fldCharType="separate"/>
-        </w:r>
-        <w:r>
-          <w:rPr>
-            <w:noProof/>
-            <w:webHidden/>
-          </w:rPr>
-          <w:t>16</w:t>
-        </w:r>
-        <w:r>
-          <w:rPr>
-            <w:noProof/>
-            <w:webHidden/>
-          </w:rPr>
-          <w:fldChar w:fldCharType="end"/>
-        </w:r>
-      </w:hyperlink>
-    </w:p>
-    <w:p>
-      <w:pPr>
-        <w:pStyle w:val="TOC2"/>
-        <w:rPr>
-          <w:rFonts w:asciiTheme="minorHAnsi" w:eastAsiaTheme="minorEastAsia" w:hAnsiTheme="minorHAnsi" w:cstheme="minorBidi"/>
-          <w:noProof/>
-          <w:sz w:val="22"/>
-          <w:szCs w:val="22"/>
-        </w:rPr>
-      </w:pPr>
-      <w:hyperlink w:anchor="_Toc369449169" w:history="1">
-        <w:r>
-          <w:rPr>
-            <w:rStyle w:val="Hyperlink"/>
-            <w:noProof/>
-          </w:rPr>
-          <w:t>Appendix A: Project Glossary</w:t>
-        </w:r>
-        <w:r>
-          <w:rPr>
-            <w:noProof/>
-            <w:webHidden/>
-          </w:rPr>
-          <w:tab/>
-        </w:r>
-        <w:r>
-          <w:rPr>
-            <w:noProof/>
-            <w:webHidden/>
-          </w:rPr>
-          <w:fldChar w:fldCharType="begin"/>
-        </w:r>
-        <w:r>
-          <w:rPr>
-            <w:noProof/>
-            <w:webHidden/>
-          </w:rPr>
-          <w:instrText xml:space="preserve"> PAGEREF _Toc369449169 \h </w:instrText>
+          <w:instrText xml:space="preserve"> PAGEREF _Toc373212064 \h </w:instrText>
         </w:r>
         <w:r>
           <w:rPr>
@@ -3628,7 +3494,7 @@
       <w:pPr>
         <w:pStyle w:val="Heading1"/>
       </w:pPr>
-      <w:bookmarkStart w:id="1" w:name="_Toc369449133"/>
+      <w:bookmarkStart w:id="1" w:name="_Toc373212030"/>
       <w:r>
         <w:t>Document Overview</w:t>
       </w:r>
@@ -3638,7 +3504,7 @@
       <w:pPr>
         <w:pStyle w:val="Heading2"/>
       </w:pPr>
-      <w:bookmarkStart w:id="2" w:name="_Toc369449134"/>
+      <w:bookmarkStart w:id="2" w:name="_Toc373212031"/>
       <w:r>
         <w:t>Purpose</w:t>
       </w:r>
@@ -3668,7 +3534,7 @@
           <w:lang w:val="fr-FR"/>
         </w:rPr>
       </w:pPr>
-      <w:bookmarkStart w:id="3" w:name="_Toc369449135"/>
+      <w:bookmarkStart w:id="3" w:name="_Toc373212032"/>
       <w:r>
         <w:rPr>
           <w:lang w:val="fr-FR"/>
@@ -3698,7 +3564,7 @@
           <w:lang w:val="fr-FR"/>
         </w:rPr>
       </w:pPr>
-      <w:bookmarkStart w:id="4" w:name="_Toc369449136"/>
+      <w:bookmarkStart w:id="4" w:name="_Toc373212033"/>
       <w:r>
         <w:t>References</w:t>
       </w:r>
@@ -3711,12 +3577,21 @@
           <w:i w:val="0"/>
         </w:rPr>
       </w:pPr>
+      <w:proofErr w:type="spellStart"/>
       <w:r>
         <w:rPr>
           <w:i w:val="0"/>
           <w:color w:val="auto"/>
         </w:rPr>
-        <w:t>WebMd Sensory Processing Disorder -</w:t>
+        <w:t>WebMd</w:t>
+      </w:r>
+      <w:proofErr w:type="spellEnd"/>
+      <w:r>
+        <w:rPr>
+          <w:i w:val="0"/>
+          <w:color w:val="auto"/>
+        </w:rPr>
+        <w:t xml:space="preserve"> Sensory Processing Disorder -</w:t>
       </w:r>
       <w:r>
         <w:rPr>
@@ -3744,7 +3619,7 @@
       <w:pPr>
         <w:pStyle w:val="Heading1"/>
       </w:pPr>
-      <w:bookmarkStart w:id="5" w:name="_Toc369449137"/>
+      <w:bookmarkStart w:id="5" w:name="_Toc373212034"/>
       <w:r>
         <w:t>Project Mission Statement</w:t>
       </w:r>
@@ -3754,7 +3629,7 @@
       <w:pPr>
         <w:pStyle w:val="Heading2"/>
       </w:pPr>
-      <w:bookmarkStart w:id="6" w:name="_Toc369449138"/>
+      <w:bookmarkStart w:id="6" w:name="_Toc373212035"/>
       <w:r>
         <w:t xml:space="preserve">Project </w:t>
       </w:r>
@@ -3962,7 +3837,7 @@
       <w:pPr>
         <w:pStyle w:val="Heading2"/>
       </w:pPr>
-      <w:bookmarkStart w:id="7" w:name="_Toc369449139"/>
+      <w:bookmarkStart w:id="7" w:name="_Toc373212036"/>
       <w:r>
         <w:t>Product Vision and Scope</w:t>
       </w:r>
@@ -4051,7 +3926,7 @@
       <w:pPr>
         <w:pStyle w:val="Heading2"/>
       </w:pPr>
-      <w:bookmarkStart w:id="8" w:name="_Toc369449140"/>
+      <w:bookmarkStart w:id="8" w:name="_Toc373212037"/>
       <w:r>
         <w:t>Stakeholders</w:t>
       </w:r>
@@ -4079,7 +3954,7 @@
       <w:pPr>
         <w:pStyle w:val="Heading2"/>
       </w:pPr>
-      <w:bookmarkStart w:id="9" w:name="_Toc369449141"/>
+      <w:bookmarkStart w:id="9" w:name="_Toc373212038"/>
       <w:r>
         <w:t>Assumptions and Constraints</w:t>
       </w:r>
@@ -4182,39 +4057,46 @@
           <w:rFonts w:eastAsia="Arial Unicode MS" w:hAnsi="Arial Unicode MS"/>
           <w:u w:color="000000"/>
         </w:rPr>
-        <w:t>Software Constraints: Android version 2.2</w:t>
+        <w:t xml:space="preserve">Software Constraints: Android version </w:t>
       </w:r>
       <w:r>
         <w:rPr>
           <w:rFonts w:eastAsia="Arial Unicode MS" w:hAnsi="Arial Unicode MS"/>
           <w:u w:color="000000"/>
         </w:rPr>
-        <w:t xml:space="preserve"> or later</w:t>
-      </w:r>
-    </w:p>
-    <w:p>
-      <w:pPr>
-        <w:pStyle w:val="BodyText"/>
-      </w:pPr>
+        <w:t>3.0</w:t>
+      </w:r>
       <w:r>
         <w:rPr>
           <w:rFonts w:eastAsia="Arial Unicode MS" w:hAnsi="Arial Unicode MS"/>
           <w:u w:color="000000"/>
         </w:rPr>
-        <w:t xml:space="preserve">Hardware: Android device with </w:t>
-      </w:r>
+        <w:t xml:space="preserve"> or later</w:t>
+      </w:r>
+    </w:p>
+    <w:p>
+      <w:pPr>
+        <w:pStyle w:val="BodyText"/>
+      </w:pPr>
       <w:r>
         <w:rPr>
           <w:rFonts w:eastAsia="Arial Unicode MS" w:hAnsi="Arial Unicode MS"/>
           <w:u w:color="000000"/>
         </w:rPr>
-        <w:t xml:space="preserve">or without </w:t>
+        <w:t xml:space="preserve">Hardware: Android device with </w:t>
       </w:r>
       <w:r>
         <w:rPr>
           <w:rFonts w:eastAsia="Arial Unicode MS" w:hAnsi="Arial Unicode MS"/>
           <w:u w:color="000000"/>
         </w:rPr>
+        <w:t xml:space="preserve">or without </w:t>
+      </w:r>
+      <w:r>
+        <w:rPr>
+          <w:rFonts w:eastAsia="Arial Unicode MS" w:hAnsi="Arial Unicode MS"/>
+          <w:u w:color="000000"/>
+        </w:rPr>
         <w:t>a camera</w:t>
       </w:r>
     </w:p>
@@ -4222,7 +4104,7 @@
       <w:pPr>
         <w:pStyle w:val="Heading2"/>
       </w:pPr>
-      <w:bookmarkStart w:id="10" w:name="_Toc369449142"/>
+      <w:bookmarkStart w:id="10" w:name="_Toc373212039"/>
       <w:r>
         <w:t>Business Requirements</w:t>
       </w:r>
@@ -4293,7 +4175,7 @@
       <w:pPr>
         <w:pStyle w:val="Heading1"/>
       </w:pPr>
-      <w:bookmarkStart w:id="11" w:name="_Toc369449143"/>
+      <w:bookmarkStart w:id="11" w:name="_Toc373212040"/>
       <w:r>
         <w:t>Requirements</w:t>
       </w:r>
@@ -4303,7 +4185,7 @@
       <w:pPr>
         <w:pStyle w:val="Heading2"/>
       </w:pPr>
-      <w:bookmarkStart w:id="12" w:name="_Toc369449144"/>
+      <w:bookmarkStart w:id="12" w:name="_Toc373212041"/>
       <w:r>
         <w:t>Functionality</w:t>
       </w:r>
@@ -4317,7 +4199,7 @@
         </w:rPr>
       </w:pPr>
       <w:bookmarkStart w:id="13" w:name="_Toc492796468"/>
-      <w:bookmarkStart w:id="14" w:name="_Toc369449145"/>
+      <w:bookmarkStart w:id="14" w:name="_Toc373212042"/>
       <w:r>
         <w:rPr>
           <w:i w:val="0"/>
@@ -4363,7 +4245,7 @@
           <w:i w:val="0"/>
         </w:rPr>
       </w:pPr>
-      <w:bookmarkStart w:id="15" w:name="_Toc369449146"/>
+      <w:bookmarkStart w:id="15" w:name="_Toc373212043"/>
       <w:r>
         <w:rPr>
           <w:i w:val="0"/>
@@ -4451,19 +4333,13 @@
           <w:i w:val="0"/>
         </w:rPr>
       </w:pPr>
-      <w:bookmarkStart w:id="16" w:name="_Toc369449147"/>
+      <w:bookmarkStart w:id="16" w:name="_Toc373212044"/>
       <w:r>
         <w:rPr>
           <w:i w:val="0"/>
         </w:rPr>
         <w:lastRenderedPageBreak/>
-        <w:t>End Game in Progr</w:t>
-      </w:r>
-      <w:r>
-        <w:rPr>
-          <w:i w:val="0"/>
-        </w:rPr>
-        <w:t>ess</w:t>
+        <w:t>Add Level</w:t>
       </w:r>
       <w:bookmarkEnd w:id="16"/>
     </w:p>
@@ -4480,191 +4356,82 @@
           <w:i w:val="0"/>
           <w:color w:val="auto"/>
         </w:rPr>
-        <w:t xml:space="preserve">If the player </w:t>
-      </w:r>
-      <w:r>
+        <w:t>The player pushes the add level button to create a new level. They will define the level name and begin to add new categories. They will define the categories and upload their own images via the device’s camera or the photo gallery. The player will then assign each image to one of the defined categories and select save to store the new level.</w:t>
+      </w:r>
+    </w:p>
+    <w:p>
+      <w:pPr>
+        <w:pStyle w:val="Heading3"/>
+        <w:rPr>
+          <w:i w:val="0"/>
+        </w:rPr>
+      </w:pPr>
+      <w:bookmarkStart w:id="17" w:name="_Toc373212045"/>
+      <w:r>
+        <w:rPr>
+          <w:i w:val="0"/>
+        </w:rPr>
+        <w:t>Update Level</w:t>
+      </w:r>
+      <w:bookmarkEnd w:id="17"/>
+    </w:p>
+    <w:p>
+      <w:pPr>
+        <w:pStyle w:val="InfoBlue"/>
         <w:rPr>
           <w:i w:val="0"/>
           <w:color w:val="auto"/>
         </w:rPr>
-        <w:t>tries to exit a game in process</w:t>
-      </w:r>
+      </w:pPr>
       <w:r>
         <w:rPr>
           <w:i w:val="0"/>
           <w:color w:val="auto"/>
         </w:rPr>
-        <w:t xml:space="preserve"> using the </w:t>
-      </w:r>
-      <w:r>
+        <w:t>The player will press the update level button. The player can then make changes to the level name, categories, and images.</w:t>
+      </w:r>
+    </w:p>
+    <w:p>
+      <w:pPr>
+        <w:pStyle w:val="Heading3"/>
+        <w:rPr>
+          <w:i w:val="0"/>
+        </w:rPr>
+      </w:pPr>
+      <w:bookmarkStart w:id="18" w:name="_Toc373212046"/>
+      <w:r>
+        <w:rPr>
+          <w:i w:val="0"/>
+        </w:rPr>
+        <w:t>Delete Level</w:t>
+      </w:r>
+      <w:bookmarkEnd w:id="18"/>
+    </w:p>
+    <w:p>
+      <w:pPr>
+        <w:pStyle w:val="InfoBlue"/>
         <w:rPr>
           <w:i w:val="0"/>
           <w:color w:val="auto"/>
         </w:rPr>
-        <w:t xml:space="preserve">exit button, back </w:t>
-      </w:r>
+      </w:pPr>
       <w:r>
         <w:rPr>
           <w:i w:val="0"/>
           <w:color w:val="auto"/>
         </w:rPr>
-        <w:t>button, home button, etc</w:t>
-      </w:r>
-      <w:r>
-        <w:rPr>
-          <w:i w:val="0"/>
-          <w:color w:val="auto"/>
-        </w:rPr>
-        <w:t>, the player</w:t>
-      </w:r>
-      <w:r>
-        <w:rPr>
-          <w:i w:val="0"/>
-          <w:color w:val="auto"/>
-        </w:rPr>
-        <w:t xml:space="preserve"> will be prom</w:t>
-      </w:r>
-      <w:r>
-        <w:rPr>
-          <w:i w:val="0"/>
-          <w:color w:val="auto"/>
-        </w:rPr>
-        <w:t>pted t</w:t>
-      </w:r>
-      <w:r>
-        <w:rPr>
-          <w:i w:val="0"/>
-          <w:color w:val="auto"/>
-        </w:rPr>
-        <w:t>o save</w:t>
-      </w:r>
-      <w:r>
-        <w:rPr>
-          <w:i w:val="0"/>
-          <w:color w:val="auto"/>
-        </w:rPr>
-        <w:t xml:space="preserve"> the current progr</w:t>
-      </w:r>
-      <w:r>
-        <w:rPr>
-          <w:i w:val="0"/>
-          <w:color w:val="auto"/>
-        </w:rPr>
-        <w:t>ess</w:t>
-      </w:r>
-      <w:r>
-        <w:rPr>
-          <w:i w:val="0"/>
-          <w:color w:val="auto"/>
-        </w:rPr>
-        <w:t>. If they choose to save, then the machine will save the game’s current state. It the player chooses not to save, the game will exit without saving.</w:t>
-      </w:r>
-    </w:p>
-    <w:p>
-      <w:pPr>
-        <w:pStyle w:val="Heading3"/>
-        <w:rPr>
-          <w:i w:val="0"/>
-        </w:rPr>
-      </w:pPr>
-      <w:bookmarkStart w:id="17" w:name="_Toc369449148"/>
-      <w:r>
-        <w:rPr>
-          <w:i w:val="0"/>
-        </w:rPr>
-        <w:t>Add Level</w:t>
-      </w:r>
-      <w:bookmarkEnd w:id="17"/>
-    </w:p>
-    <w:p>
-      <w:pPr>
-        <w:pStyle w:val="InfoBlue"/>
-        <w:rPr>
-          <w:i w:val="0"/>
-          <w:color w:val="auto"/>
-        </w:rPr>
-      </w:pPr>
-      <w:r>
-        <w:rPr>
-          <w:i w:val="0"/>
-          <w:color w:val="auto"/>
-        </w:rPr>
-        <w:t>The player pushes the add level button to create a new level. They will define the level name and begin to add new categories. They will define the categories and upload their own images via the device’s camera or the photo gallery. The player will then assign each image to one of the defined categories and select save to store the new level.</w:t>
-      </w:r>
-    </w:p>
-    <w:p>
-      <w:pPr>
-        <w:pStyle w:val="Heading3"/>
-        <w:rPr>
-          <w:i w:val="0"/>
-        </w:rPr>
-      </w:pPr>
-      <w:bookmarkStart w:id="18" w:name="_Toc369449149"/>
-      <w:r>
-        <w:rPr>
-          <w:i w:val="0"/>
-        </w:rPr>
-        <w:t>Update Level</w:t>
-      </w:r>
-      <w:bookmarkEnd w:id="18"/>
-    </w:p>
-    <w:p>
-      <w:pPr>
-        <w:pStyle w:val="InfoBlue"/>
-        <w:rPr>
-          <w:i w:val="0"/>
-          <w:color w:val="auto"/>
-        </w:rPr>
-      </w:pPr>
-      <w:r>
-        <w:rPr>
-          <w:i w:val="0"/>
-          <w:color w:val="auto"/>
-        </w:rPr>
-        <w:t>The player will press the update level button. The player can then make changes to the level name, categories, and images.</w:t>
-      </w:r>
-    </w:p>
-    <w:p>
-      <w:pPr>
-        <w:pStyle w:val="Heading3"/>
-        <w:rPr>
-          <w:i w:val="0"/>
-        </w:rPr>
-      </w:pPr>
-      <w:bookmarkStart w:id="19" w:name="_Toc369449150"/>
-      <w:r>
-        <w:rPr>
-          <w:i w:val="0"/>
-        </w:rPr>
-        <w:t>Delete Level</w:t>
+        <w:t>The player pushes the delete level button. The player then selects which level or levels they want to delete. They then press the delete button and the device deletes the level data.</w:t>
+      </w:r>
+    </w:p>
+    <w:p>
+      <w:pPr>
+        <w:pStyle w:val="Heading2"/>
+      </w:pPr>
+      <w:bookmarkStart w:id="19" w:name="_Toc373212047"/>
+      <w:r>
+        <w:t>Non-functional Requirements</w:t>
       </w:r>
       <w:bookmarkEnd w:id="19"/>
-    </w:p>
-    <w:p>
-      <w:pPr>
-        <w:pStyle w:val="InfoBlue"/>
-        <w:rPr>
-          <w:i w:val="0"/>
-          <w:color w:val="auto"/>
-        </w:rPr>
-      </w:pPr>
-      <w:r>
-        <w:rPr>
-          <w:i w:val="0"/>
-          <w:color w:val="auto"/>
-        </w:rPr>
-        <w:t>The player pushes the delete level button. The player then selects which level or levels they want to delete. They then press the delete button and the device deletes the level data.</w:t>
-      </w:r>
-    </w:p>
-    <w:p>
-      <w:pPr>
-        <w:pStyle w:val="Heading2"/>
-      </w:pPr>
-      <w:bookmarkStart w:id="20" w:name="_Toc369449151"/>
-      <w:r>
-        <w:t>Non-functional Requirements</w:t>
-      </w:r>
-      <w:bookmarkEnd w:id="20"/>
     </w:p>
     <w:p>
       <w:pPr>
@@ -4674,13 +4441,13 @@
         <w:spacing w:before="280" w:after="280"/>
         <w:ind w:left="720"/>
       </w:pPr>
-      <w:bookmarkStart w:id="21" w:name="_Toc26969078"/>
-      <w:bookmarkStart w:id="22" w:name="_Toc369449152"/>
+      <w:bookmarkStart w:id="20" w:name="_Toc26969078"/>
+      <w:bookmarkStart w:id="21" w:name="_Toc373212048"/>
       <w:r>
         <w:t>Performance Requirements</w:t>
       </w:r>
+      <w:bookmarkEnd w:id="20"/>
       <w:bookmarkEnd w:id="21"/>
-      <w:bookmarkEnd w:id="22"/>
     </w:p>
     <w:p>
       <w:pPr>
@@ -4690,14 +4457,28 @@
           <w:color w:val="auto"/>
         </w:rPr>
       </w:pPr>
-      <w:bookmarkStart w:id="23" w:name="_Toc439994692"/>
-      <w:bookmarkStart w:id="24" w:name="_Toc26969080"/>
+      <w:bookmarkStart w:id="22" w:name="_Toc439994692"/>
+      <w:bookmarkStart w:id="23" w:name="_Toc26969080"/>
       <w:r>
         <w:rPr>
           <w:i w:val="0"/>
           <w:color w:val="auto"/>
         </w:rPr>
-        <w:t xml:space="preserve">The user’s device should be capable of running Android version 2.2 at minimum to use this application. There will also be optional use of camera. The user will </w:t>
+        <w:t xml:space="preserve">The user’s device should be capable of running Android version </w:t>
+      </w:r>
+      <w:r>
+        <w:rPr>
+          <w:i w:val="0"/>
+          <w:color w:val="auto"/>
+        </w:rPr>
+        <w:t>3.0</w:t>
+      </w:r>
+      <w:r>
+        <w:rPr>
+          <w:i w:val="0"/>
+          <w:color w:val="auto"/>
+        </w:rPr>
+        <w:t xml:space="preserve"> at minimum to use this application. There will also be optional use of camera. The user will </w:t>
       </w:r>
       <w:r>
         <w:rPr>
@@ -4722,13 +4503,13 @@
         <w:spacing w:before="280" w:after="280"/>
         <w:ind w:left="720"/>
       </w:pPr>
-      <w:bookmarkStart w:id="25" w:name="_Toc369449153"/>
+      <w:bookmarkStart w:id="24" w:name="_Toc373212049"/>
       <w:r>
         <w:t>Security Requirements</w:t>
       </w:r>
+      <w:bookmarkEnd w:id="22"/>
       <w:bookmarkEnd w:id="23"/>
       <w:bookmarkEnd w:id="24"/>
-      <w:bookmarkEnd w:id="25"/>
     </w:p>
     <w:p>
       <w:pPr>
@@ -4754,15 +4535,15 @@
         <w:spacing w:before="280" w:after="280"/>
         <w:ind w:left="720"/>
       </w:pPr>
-      <w:bookmarkStart w:id="26" w:name="_Toc439994693"/>
-      <w:bookmarkStart w:id="27" w:name="_Toc26969081"/>
-      <w:bookmarkStart w:id="28" w:name="_Toc369449154"/>
+      <w:bookmarkStart w:id="25" w:name="_Toc439994693"/>
+      <w:bookmarkStart w:id="26" w:name="_Toc26969081"/>
+      <w:bookmarkStart w:id="27" w:name="_Toc373212050"/>
       <w:r>
         <w:t>Software Quality Attributes</w:t>
       </w:r>
+      <w:bookmarkEnd w:id="25"/>
       <w:bookmarkEnd w:id="26"/>
       <w:bookmarkEnd w:id="27"/>
-      <w:bookmarkEnd w:id="28"/>
     </w:p>
     <w:p>
       <w:pPr>
@@ -4784,12 +4565,12 @@
       <w:pPr>
         <w:pStyle w:val="Heading2"/>
       </w:pPr>
-      <w:bookmarkStart w:id="29" w:name="_Toc369449155"/>
+      <w:bookmarkStart w:id="28" w:name="_Toc373212051"/>
       <w:r>
         <w:t>Supplementary Requirements</w:t>
       </w:r>
       <w:bookmarkEnd w:id="13"/>
-      <w:bookmarkEnd w:id="29"/>
+      <w:bookmarkEnd w:id="28"/>
     </w:p>
     <w:p/>
     <w:p>
@@ -4848,11 +4629,11 @@
       <w:pPr>
         <w:pStyle w:val="Heading1"/>
       </w:pPr>
-      <w:bookmarkStart w:id="30" w:name="_Toc369449156"/>
+      <w:bookmarkStart w:id="29" w:name="_Toc373212052"/>
       <w:r>
         <w:t>Classification of Functional Requirements</w:t>
       </w:r>
-      <w:bookmarkEnd w:id="30"/>
+      <w:bookmarkEnd w:id="29"/>
     </w:p>
     <w:p>
       <w:pPr>
@@ -5056,47 +4837,6 @@
           </w:tcPr>
           <w:p>
             <w:r>
-              <w:t>End Game in Progress</w:t>
-            </w:r>
-          </w:p>
-        </w:tc>
-        <w:tc>
-          <w:tcPr>
-            <w:tcW w:w="1985" w:type="dxa"/>
-            <w:tcBorders>
-              <w:top w:val="single" w:sz="12" w:space="0" w:color="auto"/>
-              <w:left w:val="single" w:sz="12" w:space="0" w:color="auto"/>
-              <w:bottom w:val="single" w:sz="12" w:space="0" w:color="auto"/>
-              <w:right w:val="single" w:sz="12" w:space="0" w:color="auto"/>
-            </w:tcBorders>
-            <w:shd w:val="clear" w:color="auto" w:fill="FFFFFF" w:themeFill="background1"/>
-            <w:vAlign w:val="center"/>
-          </w:tcPr>
-          <w:p>
-            <w:r>
-              <w:t>Essential</w:t>
-            </w:r>
-          </w:p>
-        </w:tc>
-      </w:tr>
-      <w:tr>
-        <w:trPr>
-          <w:trHeight w:val="484"/>
-        </w:trPr>
-        <w:tc>
-          <w:tcPr>
-            <w:tcW w:w="7087" w:type="dxa"/>
-            <w:tcBorders>
-              <w:top w:val="single" w:sz="12" w:space="0" w:color="auto"/>
-              <w:left w:val="single" w:sz="12" w:space="0" w:color="auto"/>
-              <w:bottom w:val="single" w:sz="12" w:space="0" w:color="auto"/>
-              <w:right w:val="single" w:sz="12" w:space="0" w:color="auto"/>
-            </w:tcBorders>
-            <w:shd w:val="clear" w:color="auto" w:fill="FFFFFF" w:themeFill="background1"/>
-            <w:vAlign w:val="center"/>
-          </w:tcPr>
-          <w:p>
-            <w:r>
               <w:t>Add Level</w:t>
             </w:r>
           </w:p>
@@ -5207,12 +4947,12 @@
       <w:pPr>
         <w:pStyle w:val="Heading1"/>
       </w:pPr>
-      <w:bookmarkStart w:id="31" w:name="_Toc369449157"/>
+      <w:bookmarkStart w:id="30" w:name="_Toc373212053"/>
       <w:r>
         <w:lastRenderedPageBreak/>
         <w:t>Use Cases</w:t>
       </w:r>
-      <w:bookmarkEnd w:id="31"/>
+      <w:bookmarkEnd w:id="30"/>
     </w:p>
     <w:p>
       <w:r>
@@ -5221,9 +4961,9 @@
         </w:rPr>
         <w:drawing>
           <wp:inline distT="0" distB="0" distL="0" distR="0">
-            <wp:extent cx="4991100" cy="7067550"/>
-            <wp:effectExtent l="0" t="0" r="0" b="0"/>
-            <wp:docPr id="6" name="Picture 6" descr="C:\Users\mlbrown7\Downloads\Use Case Diagram.png"/>
+            <wp:extent cx="5135245" cy="7585710"/>
+            <wp:effectExtent l="19050" t="0" r="8255" b="0"/>
+            <wp:docPr id="4" name="Picture 2"/>
             <wp:cNvGraphicFramePr>
               <a:graphicFrameLocks xmlns:a="http://schemas.openxmlformats.org/drawingml/2006/main" noChangeAspect="1"/>
             </wp:cNvGraphicFramePr>
@@ -5231,19 +4971,13 @@
               <a:graphicData uri="http://schemas.openxmlformats.org/drawingml/2006/picture">
                 <pic:pic xmlns:pic="http://schemas.openxmlformats.org/drawingml/2006/picture">
                   <pic:nvPicPr>
-                    <pic:cNvPr id="0" name="Picture 2" descr="C:\Users\mlbrown7\Downloads\Use Case Diagram.png"/>
+                    <pic:cNvPr id="0" name="Picture 2"/>
                     <pic:cNvPicPr>
                       <a:picLocks noChangeAspect="1" noChangeArrowheads="1"/>
                     </pic:cNvPicPr>
                   </pic:nvPicPr>
                   <pic:blipFill>
-                    <a:blip r:embed="rId11" cstate="print">
-                      <a:extLst>
-                        <a:ext uri="{28A0092B-C50C-407E-A947-70E740481C1C}">
-                          <a14:useLocalDpi xmlns="" xmlns:wpc="http://schemas.microsoft.com/office/word/2010/wordprocessingCanvas" xmlns:mc="http://schemas.openxmlformats.org/markup-compatibility/2006" xmlns:o="urn:schemas-microsoft-com:office:office" xmlns:v="urn:schemas-microsoft-com:vml" xmlns:wp14="http://schemas.microsoft.com/office/word/2010/wordprocessingDrawing" xmlns:w10="urn:schemas-microsoft-com:office:word" xmlns:w="http://schemas.openxmlformats.org/wordprocessingml/2006/main" xmlns:w14="http://schemas.microsoft.com/office/word/2010/wordml" xmlns:w15="http://schemas.microsoft.com/office/word/2012/wordml" xmlns:wpg="http://schemas.microsoft.com/office/word/2010/wordprocessingGroup" xmlns:wpi="http://schemas.microsoft.com/office/word/2010/wordprocessingInk" xmlns:wps="http://schemas.microsoft.com/office/word/2010/wordprocessingShape" xmlns:a14="http://schemas.microsoft.com/office/drawing/2010/main" val="0"/>
-                        </a:ext>
-                      </a:extLst>
-                    </a:blip>
+                    <a:blip r:embed="rId11"/>
                     <a:srcRect/>
                     <a:stretch>
                       <a:fillRect/>
@@ -5252,81 +4986,7 @@
                   <pic:spPr bwMode="auto">
                     <a:xfrm>
                       <a:off x="0" y="0"/>
-                      <a:ext cx="4991100" cy="7067550"/>
-                    </a:xfrm>
-                    <a:prstGeom prst="rect">
-                      <a:avLst/>
-                    </a:prstGeom>
-                    <a:noFill/>
-                    <a:ln>
-                      <a:noFill/>
-                    </a:ln>
-                  </pic:spPr>
-                </pic:pic>
-              </a:graphicData>
-            </a:graphic>
-          </wp:inline>
-        </w:drawing>
-      </w:r>
-    </w:p>
-    <w:p>
-      <w:pPr>
-        <w:widowControl/>
-        <w:spacing w:line="240" w:lineRule="auto"/>
-        <w:rPr>
-          <w:rFonts w:ascii="Arial" w:hAnsi="Arial"/>
-          <w:b/>
-          <w:sz w:val="24"/>
-        </w:rPr>
-      </w:pPr>
-      <w:r>
-        <w:br w:type="page"/>
-      </w:r>
-    </w:p>
-    <w:p>
-      <w:pPr>
-        <w:pStyle w:val="Heading1"/>
-      </w:pPr>
-      <w:bookmarkStart w:id="32" w:name="_Toc369449158"/>
-      <w:r>
-        <w:lastRenderedPageBreak/>
-        <w:t>Class Diagram</w:t>
-      </w:r>
-      <w:bookmarkEnd w:id="32"/>
-    </w:p>
-    <w:p>
-      <w:r>
-        <w:rPr>
-          <w:noProof/>
-        </w:rPr>
-        <w:drawing>
-          <wp:inline distT="0" distB="0" distL="0" distR="0">
-            <wp:extent cx="6854305" cy="6611816"/>
-            <wp:effectExtent l="19050" t="0" r="3695" b="0"/>
-            <wp:docPr id="25" name="Picture 10"/>
-            <wp:cNvGraphicFramePr>
-              <a:graphicFrameLocks xmlns:a="http://schemas.openxmlformats.org/drawingml/2006/main" noChangeAspect="1"/>
-            </wp:cNvGraphicFramePr>
-            <a:graphic xmlns:a="http://schemas.openxmlformats.org/drawingml/2006/main">
-              <a:graphicData uri="http://schemas.openxmlformats.org/drawingml/2006/picture">
-                <pic:pic xmlns:pic="http://schemas.openxmlformats.org/drawingml/2006/picture">
-                  <pic:nvPicPr>
-                    <pic:cNvPr id="0" name="Picture 10"/>
-                    <pic:cNvPicPr>
-                      <a:picLocks noChangeAspect="1" noChangeArrowheads="1"/>
-                    </pic:cNvPicPr>
-                  </pic:nvPicPr>
-                  <pic:blipFill>
-                    <a:blip r:embed="rId12"/>
-                    <a:srcRect/>
-                    <a:stretch>
-                      <a:fillRect/>
-                    </a:stretch>
-                  </pic:blipFill>
-                  <pic:spPr bwMode="auto">
-                    <a:xfrm>
-                      <a:off x="0" y="0"/>
-                      <a:ext cx="6854190" cy="6611705"/>
+                      <a:ext cx="5135245" cy="7585710"/>
                     </a:xfrm>
                     <a:prstGeom prst="rect">
                       <a:avLst/>
@@ -5364,193 +5024,12 @@
       <w:pPr>
         <w:pStyle w:val="Heading1"/>
       </w:pPr>
-      <w:bookmarkStart w:id="33" w:name="_Toc369449159"/>
+      <w:bookmarkStart w:id="31" w:name="_Toc373212054"/>
       <w:r>
         <w:lastRenderedPageBreak/>
-        <w:t>E-R Diagrams</w:t>
-      </w:r>
-      <w:bookmarkEnd w:id="33"/>
-    </w:p>
-    <w:tbl>
-      <w:tblPr>
-        <w:tblStyle w:val="TableGrid"/>
-        <w:tblW w:w="0" w:type="auto"/>
-        <w:tblBorders>
-          <w:top w:val="none" w:sz="0" w:space="0" w:color="auto"/>
-          <w:left w:val="none" w:sz="0" w:space="0" w:color="auto"/>
-          <w:bottom w:val="none" w:sz="0" w:space="0" w:color="auto"/>
-          <w:right w:val="none" w:sz="0" w:space="0" w:color="auto"/>
-          <w:insideH w:val="none" w:sz="0" w:space="0" w:color="auto"/>
-          <w:insideV w:val="none" w:sz="0" w:space="0" w:color="auto"/>
-        </w:tblBorders>
-        <w:tblLook w:val="04A0"/>
-      </w:tblPr>
-      <w:tblGrid>
-        <w:gridCol w:w="5508"/>
-        <w:gridCol w:w="5508"/>
-      </w:tblGrid>
-      <w:tr>
-        <w:tc>
-          <w:tcPr>
-            <w:tcW w:w="5508" w:type="dxa"/>
-            <w:shd w:val="clear" w:color="auto" w:fill="auto"/>
-          </w:tcPr>
-          <w:p>
-            <w:pPr>
-              <w:jc w:val="center"/>
-            </w:pPr>
-            <w:r>
-              <w:t>Level Database</w:t>
-            </w:r>
-          </w:p>
-        </w:tc>
-        <w:tc>
-          <w:tcPr>
-            <w:tcW w:w="5508" w:type="dxa"/>
-            <w:shd w:val="clear" w:color="auto" w:fill="auto"/>
-          </w:tcPr>
-          <w:p>
-            <w:pPr>
-              <w:jc w:val="center"/>
-            </w:pPr>
-            <w:r>
-              <w:t>Save Level Database</w:t>
-            </w:r>
-          </w:p>
-        </w:tc>
-      </w:tr>
-      <w:tr>
-        <w:tc>
-          <w:tcPr>
-            <w:tcW w:w="5508" w:type="dxa"/>
-            <w:shd w:val="clear" w:color="auto" w:fill="auto"/>
-          </w:tcPr>
-          <w:p>
-            <w:pPr>
-              <w:jc w:val="center"/>
-            </w:pPr>
-            <w:r>
-              <w:drawing>
-                <wp:inline distT="0" distB="0" distL="0" distR="0">
-                  <wp:extent cx="1431925" cy="4551680"/>
-                  <wp:effectExtent l="19050" t="0" r="0" b="0"/>
-                  <wp:docPr id="19" name="Picture 2"/>
-                  <wp:cNvGraphicFramePr>
-                    <a:graphicFrameLocks xmlns:a="http://schemas.openxmlformats.org/drawingml/2006/main" noChangeAspect="1"/>
-                  </wp:cNvGraphicFramePr>
-                  <a:graphic xmlns:a="http://schemas.openxmlformats.org/drawingml/2006/main">
-                    <a:graphicData uri="http://schemas.openxmlformats.org/drawingml/2006/picture">
-                      <pic:pic xmlns:pic="http://schemas.openxmlformats.org/drawingml/2006/picture">
-                        <pic:nvPicPr>
-                          <pic:cNvPr id="0" name="Picture 2"/>
-                          <pic:cNvPicPr>
-                            <a:picLocks noChangeAspect="1" noChangeArrowheads="1"/>
-                          </pic:cNvPicPr>
-                        </pic:nvPicPr>
-                        <pic:blipFill>
-                          <a:blip r:embed="rId13"/>
-                          <a:srcRect/>
-                          <a:stretch>
-                            <a:fillRect/>
-                          </a:stretch>
-                        </pic:blipFill>
-                        <pic:spPr bwMode="auto">
-                          <a:xfrm>
-                            <a:off x="0" y="0"/>
-                            <a:ext cx="1431925" cy="4551680"/>
-                          </a:xfrm>
-                          <a:prstGeom prst="rect">
-                            <a:avLst/>
-                          </a:prstGeom>
-                          <a:noFill/>
-                          <a:ln w="9525">
-                            <a:noFill/>
-                            <a:miter lim="800000"/>
-                            <a:headEnd/>
-                            <a:tailEnd/>
-                          </a:ln>
-                        </pic:spPr>
-                      </pic:pic>
-                    </a:graphicData>
-                  </a:graphic>
-                </wp:inline>
-              </w:drawing>
-            </w:r>
-          </w:p>
-        </w:tc>
-        <w:tc>
-          <w:tcPr>
-            <w:tcW w:w="5508" w:type="dxa"/>
-            <w:shd w:val="clear" w:color="auto" w:fill="auto"/>
-          </w:tcPr>
-          <w:p>
-            <w:pPr>
-              <w:jc w:val="center"/>
-            </w:pPr>
-            <w:r>
-              <w:drawing>
-                <wp:inline distT="0" distB="0" distL="0" distR="0">
-                  <wp:extent cx="1398270" cy="5527040"/>
-                  <wp:effectExtent l="19050" t="0" r="0" b="0"/>
-                  <wp:docPr id="24" name="Picture 3"/>
-                  <wp:cNvGraphicFramePr>
-                    <a:graphicFrameLocks xmlns:a="http://schemas.openxmlformats.org/drawingml/2006/main" noChangeAspect="1"/>
-                  </wp:cNvGraphicFramePr>
-                  <a:graphic xmlns:a="http://schemas.openxmlformats.org/drawingml/2006/main">
-                    <a:graphicData uri="http://schemas.openxmlformats.org/drawingml/2006/picture">
-                      <pic:pic xmlns:pic="http://schemas.openxmlformats.org/drawingml/2006/picture">
-                        <pic:nvPicPr>
-                          <pic:cNvPr id="0" name="Picture 3"/>
-                          <pic:cNvPicPr>
-                            <a:picLocks noChangeAspect="1" noChangeArrowheads="1"/>
-                          </pic:cNvPicPr>
-                        </pic:nvPicPr>
-                        <pic:blipFill>
-                          <a:blip r:embed="rId14"/>
-                          <a:srcRect/>
-                          <a:stretch>
-                            <a:fillRect/>
-                          </a:stretch>
-                        </pic:blipFill>
-                        <pic:spPr bwMode="auto">
-                          <a:xfrm>
-                            <a:off x="0" y="0"/>
-                            <a:ext cx="1398270" cy="5527040"/>
-                          </a:xfrm>
-                          <a:prstGeom prst="rect">
-                            <a:avLst/>
-                          </a:prstGeom>
-                          <a:noFill/>
-                          <a:ln w="9525">
-                            <a:noFill/>
-                            <a:miter lim="800000"/>
-                            <a:headEnd/>
-                            <a:tailEnd/>
-                          </a:ln>
-                        </pic:spPr>
-                      </pic:pic>
-                    </a:graphicData>
-                  </a:graphic>
-                </wp:inline>
-              </w:drawing>
-            </w:r>
-          </w:p>
-        </w:tc>
-      </w:tr>
-    </w:tbl>
-    <w:p/>
-    <w:p/>
-    <w:p/>
-    <w:p>
-      <w:pPr>
-        <w:pStyle w:val="Heading1"/>
-      </w:pPr>
-      <w:bookmarkStart w:id="34" w:name="_Toc369449160"/>
-      <w:r>
-        <w:lastRenderedPageBreak/>
-        <w:t>Statechart</w:t>
-      </w:r>
-      <w:bookmarkEnd w:id="34"/>
+        <w:t>Class Diagram</w:t>
+      </w:r>
+      <w:bookmarkEnd w:id="31"/>
     </w:p>
     <w:p>
       <w:r>
@@ -5559,9 +5038,9 @@
         </w:rPr>
         <w:drawing>
           <wp:inline distT="0" distB="0" distL="0" distR="0">
-            <wp:extent cx="5943600" cy="4363085"/>
-            <wp:effectExtent l="19050" t="0" r="0" b="0"/>
-            <wp:docPr id="2" name="Picture 1"/>
+            <wp:extent cx="6853428" cy="7132320"/>
+            <wp:effectExtent l="19050" t="0" r="4572" b="0"/>
+            <wp:docPr id="5" name="Picture 3"/>
             <wp:cNvGraphicFramePr>
               <a:graphicFrameLocks xmlns:a="http://schemas.openxmlformats.org/drawingml/2006/main" noChangeAspect="1"/>
             </wp:cNvGraphicFramePr>
@@ -5569,13 +5048,13 @@
               <a:graphicData uri="http://schemas.openxmlformats.org/drawingml/2006/picture">
                 <pic:pic xmlns:pic="http://schemas.openxmlformats.org/drawingml/2006/picture">
                   <pic:nvPicPr>
-                    <pic:cNvPr id="0" name="Picture 1"/>
+                    <pic:cNvPr id="0" name="Picture 3"/>
                     <pic:cNvPicPr>
                       <a:picLocks noChangeAspect="1" noChangeArrowheads="1"/>
                     </pic:cNvPicPr>
                   </pic:nvPicPr>
                   <pic:blipFill>
-                    <a:blip r:embed="rId15" cstate="print"/>
+                    <a:blip r:embed="rId12"/>
                     <a:srcRect/>
                     <a:stretch>
                       <a:fillRect/>
@@ -5584,7 +5063,7 @@
                   <pic:spPr bwMode="auto">
                     <a:xfrm>
                       <a:off x="0" y="0"/>
-                      <a:ext cx="5943600" cy="4363085"/>
+                      <a:ext cx="6854190" cy="7133113"/>
                     </a:xfrm>
                     <a:prstGeom prst="rect">
                       <a:avLst/>
@@ -5606,35 +5085,42 @@
     </w:p>
     <w:p>
       <w:pPr>
+        <w:widowControl/>
+        <w:spacing w:line="240" w:lineRule="auto"/>
+        <w:rPr>
+          <w:rFonts w:ascii="Arial" w:hAnsi="Arial"/>
+          <w:b/>
+          <w:sz w:val="24"/>
+        </w:rPr>
+      </w:pPr>
+      <w:r>
+        <w:br w:type="page"/>
+      </w:r>
+    </w:p>
+    <w:p>
+      <w:pPr>
         <w:pStyle w:val="Heading1"/>
       </w:pPr>
-      <w:bookmarkStart w:id="35" w:name="_Toc369449161"/>
+      <w:bookmarkStart w:id="32" w:name="_Toc373212055"/>
       <w:r>
         <w:lastRenderedPageBreak/>
-        <w:t>Sequence Diagrams</w:t>
-      </w:r>
-      <w:bookmarkEnd w:id="35"/>
-    </w:p>
-    <w:p>
-      <w:pPr>
-        <w:pStyle w:val="Heading2"/>
-      </w:pPr>
-      <w:bookmarkStart w:id="36" w:name="_Toc369449162"/>
-      <w:r>
-        <w:t>Start New Game</w:t>
-      </w:r>
-      <w:bookmarkEnd w:id="36"/>
-    </w:p>
-    <w:p>
+        <w:t>E-R Diagrams</w:t>
+      </w:r>
+      <w:bookmarkEnd w:id="32"/>
+    </w:p>
+    <w:p>
+      <w:pPr>
+        <w:jc w:val="center"/>
+      </w:pPr>
       <w:r>
         <w:rPr>
           <w:noProof/>
         </w:rPr>
         <w:drawing>
           <wp:inline distT="0" distB="0" distL="0" distR="0">
-            <wp:extent cx="6217627" cy="4802476"/>
+            <wp:extent cx="2933700" cy="6525260"/>
             <wp:effectExtent l="19050" t="0" r="0" b="0"/>
-            <wp:docPr id="10" name="Picture 4"/>
+            <wp:docPr id="7" name="Picture 4"/>
             <wp:cNvGraphicFramePr>
               <a:graphicFrameLocks xmlns:a="http://schemas.openxmlformats.org/drawingml/2006/main" noChangeAspect="1"/>
             </wp:cNvGraphicFramePr>
@@ -5648,7 +5134,7 @@
                     </pic:cNvPicPr>
                   </pic:nvPicPr>
                   <pic:blipFill>
-                    <a:blip r:embed="rId16"/>
+                    <a:blip r:embed="rId13"/>
                     <a:srcRect/>
                     <a:stretch>
                       <a:fillRect/>
@@ -5657,7 +5143,7 @@
                   <pic:spPr bwMode="auto">
                     <a:xfrm>
                       <a:off x="0" y="0"/>
-                      <a:ext cx="6217958" cy="4802731"/>
+                      <a:ext cx="2933700" cy="6525260"/>
                     </a:xfrm>
                     <a:prstGeom prst="rect">
                       <a:avLst/>
@@ -5677,16 +5163,20 @@
         </w:drawing>
       </w:r>
     </w:p>
-    <w:p>
-      <w:pPr>
-        <w:pStyle w:val="Heading2"/>
-      </w:pPr>
-      <w:bookmarkStart w:id="37" w:name="_Toc369449163"/>
+    <w:p/>
+    <w:p/>
+    <w:p>
+      <w:pPr>
+        <w:pStyle w:val="Heading1"/>
+      </w:pPr>
+      <w:bookmarkStart w:id="33" w:name="_Toc373212056"/>
+      <w:proofErr w:type="spellStart"/>
       <w:r>
         <w:lastRenderedPageBreak/>
-        <w:t>Play Game</w:t>
-      </w:r>
-      <w:bookmarkEnd w:id="37"/>
+        <w:t>Statechart</w:t>
+      </w:r>
+      <w:bookmarkEnd w:id="33"/>
+      <w:proofErr w:type="spellEnd"/>
     </w:p>
     <w:p>
       <w:r>
@@ -5695,9 +5185,9 @@
         </w:rPr>
         <w:drawing>
           <wp:inline distT="0" distB="0" distL="0" distR="0">
-            <wp:extent cx="5783580" cy="4056380"/>
-            <wp:effectExtent l="19050" t="0" r="7620" b="0"/>
-            <wp:docPr id="12" name="Picture 6"/>
+            <wp:extent cx="6854190" cy="5354955"/>
+            <wp:effectExtent l="19050" t="0" r="3810" b="0"/>
+            <wp:docPr id="9" name="Picture 6"/>
             <wp:cNvGraphicFramePr>
               <a:graphicFrameLocks xmlns:a="http://schemas.openxmlformats.org/drawingml/2006/main" noChangeAspect="1"/>
             </wp:cNvGraphicFramePr>
@@ -5711,7 +5201,7 @@
                     </pic:cNvPicPr>
                   </pic:nvPicPr>
                   <pic:blipFill>
-                    <a:blip r:embed="rId17"/>
+                    <a:blip r:embed="rId14"/>
                     <a:srcRect/>
                     <a:stretch>
                       <a:fillRect/>
@@ -5720,7 +5210,7 @@
                   <pic:spPr bwMode="auto">
                     <a:xfrm>
                       <a:off x="0" y="0"/>
-                      <a:ext cx="5783580" cy="4056380"/>
+                      <a:ext cx="6854190" cy="5354955"/>
                     </a:xfrm>
                     <a:prstGeom prst="rect">
                       <a:avLst/>
@@ -5742,16 +5232,24 @@
     </w:p>
     <w:p>
       <w:pPr>
+        <w:pStyle w:val="Heading1"/>
+      </w:pPr>
+      <w:bookmarkStart w:id="34" w:name="_Toc373212057"/>
+      <w:r>
+        <w:lastRenderedPageBreak/>
+        <w:t>Sequence Diagrams</w:t>
+      </w:r>
+      <w:bookmarkEnd w:id="34"/>
+    </w:p>
+    <w:p>
+      <w:pPr>
         <w:pStyle w:val="Heading2"/>
       </w:pPr>
-      <w:bookmarkStart w:id="38" w:name="_Toc369449164"/>
-      <w:r>
-        <w:t>End Game i</w:t>
-      </w:r>
-      <w:r>
-        <w:t>n Progress</w:t>
-      </w:r>
-      <w:bookmarkEnd w:id="38"/>
+      <w:bookmarkStart w:id="35" w:name="_Toc373212058"/>
+      <w:r>
+        <w:t>Start New Game</w:t>
+      </w:r>
+      <w:bookmarkEnd w:id="35"/>
     </w:p>
     <w:p>
       <w:r>
@@ -5760,9 +5258,9 @@
         </w:rPr>
         <w:drawing>
           <wp:inline distT="0" distB="0" distL="0" distR="0">
-            <wp:extent cx="5939790" cy="3407410"/>
+            <wp:extent cx="6854190" cy="4074795"/>
             <wp:effectExtent l="19050" t="0" r="3810" b="0"/>
-            <wp:docPr id="13" name="Picture 7"/>
+            <wp:docPr id="14" name="Picture 7"/>
             <wp:cNvGraphicFramePr>
               <a:graphicFrameLocks xmlns:a="http://schemas.openxmlformats.org/drawingml/2006/main" noChangeAspect="1"/>
             </wp:cNvGraphicFramePr>
@@ -5776,7 +5274,7 @@
                     </pic:cNvPicPr>
                   </pic:nvPicPr>
                   <pic:blipFill>
-                    <a:blip r:embed="rId18"/>
+                    <a:blip r:embed="rId15"/>
                     <a:srcRect/>
                     <a:stretch>
                       <a:fillRect/>
@@ -5785,7 +5283,7 @@
                   <pic:spPr bwMode="auto">
                     <a:xfrm>
                       <a:off x="0" y="0"/>
-                      <a:ext cx="5939790" cy="3407410"/>
+                      <a:ext cx="6854190" cy="4074795"/>
                     </a:xfrm>
                     <a:prstGeom prst="rect">
                       <a:avLst/>
@@ -5809,12 +5307,12 @@
       <w:pPr>
         <w:pStyle w:val="Heading2"/>
       </w:pPr>
-      <w:bookmarkStart w:id="39" w:name="_Toc369449165"/>
+      <w:bookmarkStart w:id="36" w:name="_Toc373212059"/>
       <w:r>
         <w:lastRenderedPageBreak/>
-        <w:t>Add Level</w:t>
-      </w:r>
-      <w:bookmarkEnd w:id="39"/>
+        <w:t>Play Game</w:t>
+      </w:r>
+      <w:bookmarkEnd w:id="36"/>
     </w:p>
     <w:p>
       <w:r>
@@ -5823,9 +5321,9 @@
         </w:rPr>
         <w:drawing>
           <wp:inline distT="0" distB="0" distL="0" distR="0">
-            <wp:extent cx="6510801" cy="5509846"/>
-            <wp:effectExtent l="19050" t="0" r="4299" b="0"/>
-            <wp:docPr id="15" name="Picture 8"/>
+            <wp:extent cx="5779135" cy="4060190"/>
+            <wp:effectExtent l="19050" t="0" r="0" b="0"/>
+            <wp:docPr id="16" name="Picture 8"/>
             <wp:cNvGraphicFramePr>
               <a:graphicFrameLocks xmlns:a="http://schemas.openxmlformats.org/drawingml/2006/main" noChangeAspect="1"/>
             </wp:cNvGraphicFramePr>
@@ -5839,7 +5337,7 @@
                     </pic:cNvPicPr>
                   </pic:nvPicPr>
                   <pic:blipFill>
-                    <a:blip r:embed="rId19"/>
+                    <a:blip r:embed="rId16"/>
                     <a:srcRect/>
                     <a:stretch>
                       <a:fillRect/>
@@ -5848,7 +5346,7 @@
                   <pic:spPr bwMode="auto">
                     <a:xfrm>
                       <a:off x="0" y="0"/>
-                      <a:ext cx="6514965" cy="5513370"/>
+                      <a:ext cx="5779135" cy="4060190"/>
                     </a:xfrm>
                     <a:prstGeom prst="rect">
                       <a:avLst/>
@@ -5872,12 +5370,12 @@
       <w:pPr>
         <w:pStyle w:val="Heading2"/>
       </w:pPr>
-      <w:bookmarkStart w:id="40" w:name="_Toc369449166"/>
+      <w:bookmarkStart w:id="37" w:name="_Toc373212060"/>
       <w:r>
         <w:lastRenderedPageBreak/>
-        <w:t>Update Level</w:t>
-      </w:r>
-      <w:bookmarkEnd w:id="40"/>
+        <w:t>Add Level</w:t>
+      </w:r>
+      <w:bookmarkEnd w:id="37"/>
     </w:p>
     <w:p>
       <w:r>
@@ -5886,9 +5384,9 @@
         </w:rPr>
         <w:drawing>
           <wp:inline distT="0" distB="0" distL="0" distR="0">
-            <wp:extent cx="6936642" cy="5900615"/>
-            <wp:effectExtent l="19050" t="0" r="0" b="0"/>
-            <wp:docPr id="17" name="Picture 9"/>
+            <wp:extent cx="6057265" cy="6978650"/>
+            <wp:effectExtent l="19050" t="0" r="635" b="0"/>
+            <wp:docPr id="18" name="Picture 9"/>
             <wp:cNvGraphicFramePr>
               <a:graphicFrameLocks xmlns:a="http://schemas.openxmlformats.org/drawingml/2006/main" noChangeAspect="1"/>
             </wp:cNvGraphicFramePr>
@@ -5902,7 +5400,7 @@
                     </pic:cNvPicPr>
                   </pic:nvPicPr>
                   <pic:blipFill>
-                    <a:blip r:embed="rId20"/>
+                    <a:blip r:embed="rId17"/>
                     <a:srcRect/>
                     <a:stretch>
                       <a:fillRect/>
@@ -5911,7 +5409,7 @@
                   <pic:spPr bwMode="auto">
                     <a:xfrm>
                       <a:off x="0" y="0"/>
-                      <a:ext cx="6941843" cy="5905039"/>
+                      <a:ext cx="6057265" cy="6978650"/>
                     </a:xfrm>
                     <a:prstGeom prst="rect">
                       <a:avLst/>
@@ -5935,12 +5433,12 @@
       <w:pPr>
         <w:pStyle w:val="Heading2"/>
       </w:pPr>
-      <w:bookmarkStart w:id="41" w:name="_Toc369449167"/>
+      <w:bookmarkStart w:id="38" w:name="_Toc373212061"/>
       <w:r>
         <w:lastRenderedPageBreak/>
-        <w:t>Delete Level</w:t>
-      </w:r>
-      <w:bookmarkEnd w:id="41"/>
+        <w:t>Update Level</w:t>
+      </w:r>
+      <w:bookmarkEnd w:id="38"/>
     </w:p>
     <w:p>
       <w:r>
@@ -5949,9 +5447,9 @@
         </w:rPr>
         <w:drawing>
           <wp:inline distT="0" distB="0" distL="0" distR="0">
-            <wp:extent cx="5939790" cy="5970905"/>
-            <wp:effectExtent l="19050" t="0" r="3810" b="0"/>
-            <wp:docPr id="11" name="Picture 5"/>
+            <wp:extent cx="5866765" cy="6729730"/>
+            <wp:effectExtent l="19050" t="0" r="635" b="0"/>
+            <wp:docPr id="20" name="Picture 10"/>
             <wp:cNvGraphicFramePr>
               <a:graphicFrameLocks xmlns:a="http://schemas.openxmlformats.org/drawingml/2006/main" noChangeAspect="1"/>
             </wp:cNvGraphicFramePr>
@@ -5959,13 +5457,13 @@
               <a:graphicData uri="http://schemas.openxmlformats.org/drawingml/2006/picture">
                 <pic:pic xmlns:pic="http://schemas.openxmlformats.org/drawingml/2006/picture">
                   <pic:nvPicPr>
-                    <pic:cNvPr id="0" name="Picture 5"/>
+                    <pic:cNvPr id="0" name="Picture 10"/>
                     <pic:cNvPicPr>
                       <a:picLocks noChangeAspect="1" noChangeArrowheads="1"/>
                     </pic:cNvPicPr>
                   </pic:nvPicPr>
                   <pic:blipFill>
-                    <a:blip r:embed="rId21"/>
+                    <a:blip r:embed="rId18"/>
                     <a:srcRect/>
                     <a:stretch>
                       <a:fillRect/>
@@ -5974,7 +5472,7 @@
                   <pic:spPr bwMode="auto">
                     <a:xfrm>
                       <a:off x="0" y="0"/>
-                      <a:ext cx="5939790" cy="5970905"/>
+                      <a:ext cx="5866765" cy="6729730"/>
                     </a:xfrm>
                     <a:prstGeom prst="rect">
                       <a:avLst/>
@@ -5994,6 +5492,69 @@
         </w:drawing>
       </w:r>
     </w:p>
+    <w:p>
+      <w:pPr>
+        <w:pStyle w:val="Heading2"/>
+      </w:pPr>
+      <w:bookmarkStart w:id="39" w:name="_Toc373212062"/>
+      <w:r>
+        <w:lastRenderedPageBreak/>
+        <w:t>Delete Level</w:t>
+      </w:r>
+      <w:bookmarkEnd w:id="39"/>
+    </w:p>
+    <w:p>
+      <w:r>
+        <w:rPr>
+          <w:noProof/>
+        </w:rPr>
+        <w:drawing>
+          <wp:inline distT="0" distB="0" distL="0" distR="0">
+            <wp:extent cx="5895975" cy="6751955"/>
+            <wp:effectExtent l="19050" t="0" r="9525" b="0"/>
+            <wp:docPr id="21" name="Picture 11"/>
+            <wp:cNvGraphicFramePr>
+              <a:graphicFrameLocks xmlns:a="http://schemas.openxmlformats.org/drawingml/2006/main" noChangeAspect="1"/>
+            </wp:cNvGraphicFramePr>
+            <a:graphic xmlns:a="http://schemas.openxmlformats.org/drawingml/2006/main">
+              <a:graphicData uri="http://schemas.openxmlformats.org/drawingml/2006/picture">
+                <pic:pic xmlns:pic="http://schemas.openxmlformats.org/drawingml/2006/picture">
+                  <pic:nvPicPr>
+                    <pic:cNvPr id="0" name="Picture 11"/>
+                    <pic:cNvPicPr>
+                      <a:picLocks noChangeAspect="1" noChangeArrowheads="1"/>
+                    </pic:cNvPicPr>
+                  </pic:nvPicPr>
+                  <pic:blipFill>
+                    <a:blip r:embed="rId19"/>
+                    <a:srcRect/>
+                    <a:stretch>
+                      <a:fillRect/>
+                    </a:stretch>
+                  </pic:blipFill>
+                  <pic:spPr bwMode="auto">
+                    <a:xfrm>
+                      <a:off x="0" y="0"/>
+                      <a:ext cx="5895975" cy="6751955"/>
+                    </a:xfrm>
+                    <a:prstGeom prst="rect">
+                      <a:avLst/>
+                    </a:prstGeom>
+                    <a:noFill/>
+                    <a:ln w="9525">
+                      <a:noFill/>
+                      <a:miter lim="800000"/>
+                      <a:headEnd/>
+                      <a:tailEnd/>
+                    </a:ln>
+                  </pic:spPr>
+                </pic:pic>
+              </a:graphicData>
+            </a:graphic>
+          </wp:inline>
+        </w:drawing>
+      </w:r>
+    </w:p>
     <w:p/>
     <w:p>
       <w:pPr>
@@ -6017,12 +5578,12 @@
       <w:pPr>
         <w:pStyle w:val="Heading1"/>
       </w:pPr>
-      <w:bookmarkStart w:id="42" w:name="_Toc369449168"/>
+      <w:bookmarkStart w:id="40" w:name="_Toc373212063"/>
       <w:r>
         <w:lastRenderedPageBreak/>
         <w:t>Appendices</w:t>
       </w:r>
-      <w:bookmarkEnd w:id="42"/>
+      <w:bookmarkEnd w:id="40"/>
     </w:p>
     <w:p>
       <w:pPr>
@@ -6032,11 +5593,11 @@
           <w:numId w:val="0"/>
         </w:numPr>
       </w:pPr>
-      <w:bookmarkStart w:id="43" w:name="_Toc369449169"/>
+      <w:bookmarkStart w:id="41" w:name="_Toc373212064"/>
       <w:r>
         <w:t>Appendix A: Project Glossary</w:t>
       </w:r>
-      <w:bookmarkEnd w:id="43"/>
+      <w:bookmarkEnd w:id="41"/>
     </w:p>
     <w:p>
       <w:pPr>
@@ -6306,10 +5867,10 @@
       </w:r>
     </w:p>
     <w:sectPr>
-      <w:headerReference w:type="default" r:id="rId22"/>
-      <w:footerReference w:type="default" r:id="rId23"/>
-      <w:headerReference w:type="first" r:id="rId24"/>
-      <w:footerReference w:type="first" r:id="rId25"/>
+      <w:headerReference w:type="default" r:id="rId20"/>
+      <w:footerReference w:type="default" r:id="rId21"/>
+      <w:headerReference w:type="first" r:id="rId22"/>
+      <w:footerReference w:type="first" r:id="rId23"/>
       <w:pgSz w:w="12240" w:h="15840" w:code="1"/>
       <w:pgMar w:top="720" w:right="720" w:bottom="720" w:left="720" w:header="720" w:footer="720" w:gutter="0"/>
       <w:cols w:space="720"/>
@@ -6434,11 +5995,23 @@
           <w:r>
             <w:sym w:font="Symbol" w:char="F0D3"/>
           </w:r>
-          <w:fldSimple w:instr=" DOCPROPERTY &quot;Company&quot;  \* MERGEFORMAT ">
-            <w:r>
-              <w:t>SPDestination</w:t>
-            </w:r>
-          </w:fldSimple>
+          <w:r>
+            <w:fldChar w:fldCharType="begin"/>
+          </w:r>
+          <w:r>
+            <w:instrText xml:space="preserve"> DOCPROPERTY "Company"  \* MERGEFORMAT </w:instrText>
+          </w:r>
+          <w:r>
+            <w:fldChar w:fldCharType="separate"/>
+          </w:r>
+          <w:proofErr w:type="spellStart"/>
+          <w:r>
+            <w:t>SPDestination</w:t>
+          </w:r>
+          <w:proofErr w:type="spellEnd"/>
+          <w:r>
+            <w:fldChar w:fldCharType="end"/>
+          </w:r>
           <w:r>
             <w:t xml:space="preserve">, </w:t>
           </w:r>
@@ -6492,7 +6065,7 @@
               <w:rStyle w:val="PageNumber"/>
               <w:noProof/>
             </w:rPr>
-            <w:t>3</w:t>
+            <w:t>2</w:t>
           </w:r>
           <w:r>
             <w:rPr>
@@ -6749,7 +6322,7 @@
             <w:ind w:right="68"/>
           </w:pPr>
           <w:r>
-            <w:t xml:space="preserve">  Version:           1.1</w:t>
+            <w:t xml:space="preserve">  Version:           1.2</w:t>
           </w:r>
         </w:p>
       </w:tc>
@@ -6773,7 +6346,10 @@
         </w:tcPr>
         <w:p>
           <w:r>
-            <w:t xml:space="preserve">  Date:  10/17</w:t>
+            <w:t xml:space="preserve">  Date:  </w:t>
+          </w:r>
+          <w:r>
+            <w:t>11/26</w:t>
           </w:r>
           <w:r>
             <w:t>/2013</w:t>
@@ -6788,8 +6364,13 @@
           <w:gridSpan w:val="2"/>
         </w:tcPr>
         <w:p>
+          <w:pPr>
+            <w:tabs>
+              <w:tab w:val="left" w:pos="2650"/>
+            </w:tabs>
+          </w:pPr>
           <w:r>
-            <w:t>Sorting Game Version 1.1</w:t>
+            <w:t>Sorting Game Version 1.2</w:t>
           </w:r>
         </w:p>
       </w:tc>
@@ -8365,7 +7946,7 @@
 </file>
 
 <file path=customXml/itemProps1.xml><?xml version="1.0" encoding="utf-8"?>
-<ds:datastoreItem xmlns:ds="http://schemas.openxmlformats.org/officeDocument/2006/customXml" ds:itemID="{A926D063-1554-484E-A78A-297CDC708949}">
+<ds:datastoreItem xmlns:ds="http://schemas.openxmlformats.org/officeDocument/2006/customXml" ds:itemID="{168B9DDA-869D-431E-AF72-C428CF64D18E}">
   <ds:schemaRefs>
     <ds:schemaRef ds:uri="http://schemas.openxmlformats.org/officeDocument/2006/bibliography"/>
   </ds:schemaRefs>

</xml_diff>